<commit_message>
*) Added vht docs
</commit_message>
<xml_diff>
--- a/4th_sem/vt/murrent/VHT_Murrent.docx
+++ b/4th_sem/vt/murrent/VHT_Murrent.docx
@@ -6,21 +6,1314 @@
       <w:pPr>
         <w:jc w:val="center"/>
         <w:rPr>
+          <w:rFonts w:ascii="MS Reference Sans Serif" w:hAnsi="MS Reference Sans Serif"/>
+          <w:b/>
           <w:sz w:val="36"/>
           <w:lang w:val="de-AT"/>
         </w:rPr>
       </w:pPr>
       <w:r>
         <w:rPr>
+          <w:rFonts w:ascii="MS Reference Sans Serif" w:hAnsi="MS Reference Sans Serif"/>
+          <w:b/>
           <w:sz w:val="36"/>
           <w:lang w:val="de-AT"/>
         </w:rPr>
-        <w:t>Verhandlungstechnik</w:t>
+        <w:t xml:space="preserve">Ausarbeitung </w:t>
+      </w:r>
+      <w:r>
+        <w:rPr>
+          <w:rFonts w:ascii="MS Reference Sans Serif" w:hAnsi="MS Reference Sans Serif"/>
+          <w:b/>
+          <w:sz w:val="36"/>
+          <w:lang w:val="de-AT"/>
+        </w:rPr>
+        <w:t>einer Verhandlung</w:t>
+      </w:r>
+    </w:p>
+    <w:p>
+      <w:pPr>
+        <w:rPr>
+          <w:rFonts w:ascii="MS Reference Sans Serif" w:hAnsi="MS Reference Sans Serif"/>
+          <w:sz w:val="28"/>
+          <w:szCs w:val="28"/>
+          <w:lang w:val="de-AT"/>
+        </w:rPr>
+      </w:pPr>
+    </w:p>
+    <w:p>
+      <w:pPr>
+        <w:spacing w:after="0" w:line="240" w:lineRule="auto"/>
+        <w:rPr>
+          <w:rFonts w:ascii="MS Reference Sans Serif" w:hAnsi="MS Reference Sans Serif" w:cs="Arial"/>
+          <w:b/>
+          <w:sz w:val="24"/>
+          <w:szCs w:val="28"/>
+          <w:lang w:val="de-AT" w:eastAsia="en-GB"/>
+        </w:rPr>
+      </w:pPr>
+      <w:r>
+        <w:rPr>
+          <w:rFonts w:ascii="MS Reference Sans Serif" w:hAnsi="MS Reference Sans Serif" w:cs="Arial"/>
+          <w:b/>
+          <w:sz w:val="24"/>
+          <w:szCs w:val="28"/>
+          <w:lang w:val="de-AT" w:eastAsia="en-GB"/>
+        </w:rPr>
+        <w:t xml:space="preserve">Darstellung des Kontextes in dem die Verhandlung abläuft (halbe Seite) </w:t>
+      </w:r>
+    </w:p>
+    <w:p>
+      <w:pPr>
+        <w:spacing w:after="0" w:line="240" w:lineRule="auto"/>
+        <w:rPr>
+          <w:rFonts w:ascii="MS Reference Sans Serif" w:hAnsi="MS Reference Sans Serif" w:cs="Arial"/>
+          <w:b/>
+          <w:sz w:val="28"/>
+          <w:szCs w:val="28"/>
+          <w:lang w:val="de-AT" w:eastAsia="en-GB"/>
+        </w:rPr>
+      </w:pPr>
+    </w:p>
+    <w:p>
+      <w:pPr>
+        <w:spacing w:after="0" w:line="240" w:lineRule="auto"/>
+        <w:rPr>
+          <w:rFonts w:ascii="MS Reference Sans Serif" w:hAnsi="MS Reference Sans Serif" w:cs="Arial"/>
+          <w:szCs w:val="28"/>
+          <w:lang w:val="de-AT" w:eastAsia="en-GB"/>
+        </w:rPr>
+      </w:pPr>
+      <w:r>
+        <w:rPr>
+          <w:rFonts w:ascii="MS Reference Sans Serif" w:hAnsi="MS Reference Sans Serif" w:cs="Arial"/>
+          <w:szCs w:val="28"/>
+          <w:lang w:val="de-AT" w:eastAsia="en-GB"/>
+        </w:rPr>
+        <w:t>Ausgangslage ist ein Meeting</w:t>
+      </w:r>
+      <w:r>
+        <w:rPr>
+          <w:rFonts w:ascii="MS Reference Sans Serif" w:hAnsi="MS Reference Sans Serif" w:cs="Arial"/>
+          <w:szCs w:val="28"/>
+          <w:lang w:val="de-AT" w:eastAsia="en-GB"/>
+        </w:rPr>
+        <w:t xml:space="preserve"> zwis</w:t>
+      </w:r>
+      <w:r>
+        <w:rPr>
+          <w:rFonts w:ascii="MS Reference Sans Serif" w:hAnsi="MS Reference Sans Serif" w:cs="Arial"/>
+          <w:szCs w:val="28"/>
+          <w:lang w:val="de-AT" w:eastAsia="en-GB"/>
+        </w:rPr>
+        <w:t>chen Designern und Entwicklern um die Anforderungen für di</w:t>
+      </w:r>
+      <w:r>
+        <w:rPr>
+          <w:rFonts w:ascii="MS Reference Sans Serif" w:hAnsi="MS Reference Sans Serif" w:cs="Arial"/>
+          <w:szCs w:val="28"/>
+          <w:lang w:val="de-AT" w:eastAsia="en-GB"/>
+        </w:rPr>
+        <w:t>e nächste Version des Prototyps</w:t>
+      </w:r>
+      <w:r>
+        <w:rPr>
+          <w:rFonts w:ascii="MS Reference Sans Serif" w:hAnsi="MS Reference Sans Serif" w:cs="Arial"/>
+          <w:szCs w:val="28"/>
+          <w:lang w:val="de-AT" w:eastAsia="en-GB"/>
+        </w:rPr>
+        <w:t xml:space="preserve"> einzugrenzen</w:t>
+      </w:r>
+      <w:r>
+        <w:rPr>
+          <w:rFonts w:ascii="MS Reference Sans Serif" w:hAnsi="MS Reference Sans Serif" w:cs="Arial"/>
+          <w:szCs w:val="28"/>
+          <w:lang w:val="de-AT" w:eastAsia="en-GB"/>
+        </w:rPr>
+        <w:t>.</w:t>
+      </w:r>
+      <w:r>
+        <w:rPr>
+          <w:rFonts w:ascii="MS Reference Sans Serif" w:hAnsi="MS Reference Sans Serif" w:cs="Arial"/>
+          <w:szCs w:val="28"/>
+          <w:lang w:val="de-AT" w:eastAsia="en-GB"/>
+        </w:rPr>
+        <w:t xml:space="preserve"> </w:t>
+      </w:r>
+      <w:r>
+        <w:rPr>
+          <w:rFonts w:ascii="MS Reference Sans Serif" w:hAnsi="MS Reference Sans Serif" w:cs="Arial"/>
+          <w:szCs w:val="28"/>
+          <w:lang w:val="de-AT" w:eastAsia="en-GB"/>
+        </w:rPr>
+        <w:t xml:space="preserve">Es sind zwei ausgewählte Entwickler bei dem Meeting anwesend. </w:t>
+      </w:r>
+      <w:r>
+        <w:rPr>
+          <w:rFonts w:ascii="MS Reference Sans Serif" w:hAnsi="MS Reference Sans Serif" w:cs="Arial"/>
+          <w:szCs w:val="28"/>
+          <w:lang w:val="de-AT" w:eastAsia="en-GB"/>
+        </w:rPr>
+        <w:t>Im Weiteren</w:t>
+      </w:r>
+      <w:r>
+        <w:rPr>
+          <w:rFonts w:ascii="MS Reference Sans Serif" w:hAnsi="MS Reference Sans Serif" w:cs="Arial"/>
+          <w:szCs w:val="28"/>
+          <w:lang w:val="de-AT" w:eastAsia="en-GB"/>
+        </w:rPr>
+        <w:t xml:space="preserve"> sind die zwei Designer, die für die kommende Designphase verantwortlich sind, anwesen</w:t>
+      </w:r>
+      <w:r>
+        <w:rPr>
+          <w:rFonts w:ascii="MS Reference Sans Serif" w:hAnsi="MS Reference Sans Serif" w:cs="Arial"/>
+          <w:szCs w:val="28"/>
+          <w:lang w:val="de-AT" w:eastAsia="en-GB"/>
+        </w:rPr>
+        <w:t>d</w:t>
+      </w:r>
+      <w:r>
+        <w:rPr>
+          <w:rFonts w:ascii="MS Reference Sans Serif" w:hAnsi="MS Reference Sans Serif" w:cs="Arial"/>
+          <w:szCs w:val="28"/>
+          <w:lang w:val="de-AT" w:eastAsia="en-GB"/>
+        </w:rPr>
+        <w:t xml:space="preserve">. </w:t>
+      </w:r>
+      <w:r>
+        <w:rPr>
+          <w:rFonts w:ascii="MS Reference Sans Serif" w:hAnsi="MS Reference Sans Serif" w:cs="Arial"/>
+          <w:szCs w:val="28"/>
+          <w:lang w:val="de-AT" w:eastAsia="en-GB"/>
+        </w:rPr>
+        <w:t>Diese treffen die Entscheidung für das gesamte Entwicklerteam.</w:t>
+      </w:r>
+      <w:r>
+        <w:rPr>
+          <w:rFonts w:ascii="MS Reference Sans Serif" w:hAnsi="MS Reference Sans Serif" w:cs="Arial"/>
+          <w:szCs w:val="28"/>
+          <w:lang w:val="de-AT" w:eastAsia="en-GB"/>
+        </w:rPr>
+        <w:t xml:space="preserve"> Die Designer spezifizieren die Anforderungen</w:t>
+      </w:r>
+      <w:r>
+        <w:rPr>
+          <w:rFonts w:ascii="MS Reference Sans Serif" w:hAnsi="MS Reference Sans Serif" w:cs="Arial"/>
+          <w:szCs w:val="28"/>
+          <w:lang w:val="de-AT" w:eastAsia="en-GB"/>
+        </w:rPr>
+        <w:t xml:space="preserve"> an die Funktionalität und das User Interface</w:t>
+      </w:r>
+      <w:r>
+        <w:rPr>
+          <w:rFonts w:ascii="MS Reference Sans Serif" w:hAnsi="MS Reference Sans Serif" w:cs="Arial"/>
+          <w:szCs w:val="28"/>
+          <w:lang w:val="de-AT" w:eastAsia="en-GB"/>
+        </w:rPr>
+        <w:t xml:space="preserve"> im Vorfeld und präsentieren diese dem Entwicklerteam</w:t>
+      </w:r>
+      <w:r>
+        <w:rPr>
+          <w:rFonts w:ascii="MS Reference Sans Serif" w:hAnsi="MS Reference Sans Serif" w:cs="Arial"/>
+          <w:szCs w:val="28"/>
+          <w:lang w:val="de-AT" w:eastAsia="en-GB"/>
+        </w:rPr>
+        <w:t>.</w:t>
+      </w:r>
+      <w:r>
+        <w:rPr>
+          <w:rFonts w:ascii="MS Reference Sans Serif" w:hAnsi="MS Reference Sans Serif" w:cs="Arial"/>
+          <w:szCs w:val="28"/>
+          <w:lang w:val="de-AT" w:eastAsia="en-GB"/>
+        </w:rPr>
+        <w:t xml:space="preserve"> </w:t>
+      </w:r>
+      <w:r>
+        <w:rPr>
+          <w:rFonts w:ascii="MS Reference Sans Serif" w:hAnsi="MS Reference Sans Serif" w:cs="Arial"/>
+          <w:szCs w:val="28"/>
+          <w:lang w:val="de-AT" w:eastAsia="en-GB"/>
+        </w:rPr>
+        <w:t xml:space="preserve">Das komplette User Interface Design ist zum Zeitpunkt des </w:t>
+      </w:r>
+      <w:r>
+        <w:rPr>
+          <w:rFonts w:ascii="MS Reference Sans Serif" w:hAnsi="MS Reference Sans Serif" w:cs="Arial"/>
+          <w:szCs w:val="28"/>
+          <w:lang w:val="de-AT" w:eastAsia="en-GB"/>
+        </w:rPr>
+        <w:t xml:space="preserve">Meetings noch nicht fertig. </w:t>
+      </w:r>
+      <w:r>
+        <w:rPr>
+          <w:rFonts w:ascii="MS Reference Sans Serif" w:hAnsi="MS Reference Sans Serif" w:cs="Arial"/>
+          <w:szCs w:val="28"/>
+          <w:lang w:val="de-AT" w:eastAsia="en-GB"/>
+        </w:rPr>
+        <w:t xml:space="preserve">Präsentiert wird anhand von Wireframes, die </w:t>
+      </w:r>
+      <w:r>
+        <w:rPr>
+          <w:rFonts w:ascii="MS Reference Sans Serif" w:hAnsi="MS Reference Sans Serif" w:cs="Arial"/>
+          <w:szCs w:val="28"/>
+          <w:lang w:val="de-AT" w:eastAsia="en-GB"/>
+        </w:rPr>
+        <w:t>die zu entwickelnden Funktionen beschreiben.</w:t>
+      </w:r>
+      <w:r>
+        <w:rPr>
+          <w:rFonts w:ascii="MS Reference Sans Serif" w:hAnsi="MS Reference Sans Serif" w:cs="Arial"/>
+          <w:szCs w:val="28"/>
+          <w:lang w:val="de-AT" w:eastAsia="en-GB"/>
+        </w:rPr>
+        <w:t xml:space="preserve"> Das User Interface Dokument wird im Laufe der Entwicklung den Entwicklern zu Verfügung gestellt.</w:t>
+      </w:r>
+      <w:r>
+        <w:rPr>
+          <w:rFonts w:ascii="MS Reference Sans Serif" w:hAnsi="MS Reference Sans Serif" w:cs="Arial"/>
+          <w:szCs w:val="28"/>
+          <w:lang w:val="de-AT" w:eastAsia="en-GB"/>
+        </w:rPr>
+        <w:t xml:space="preserve"> Die Entwickler schätzen den Aufwand anhand der Wireframes und den in der Präsentation enthaltenen Informationen ab und versuchen gemeinsam mit den Designern auf einen grünen Zweig zu kommen.</w:t>
+      </w:r>
+      <w:r>
+        <w:rPr>
+          <w:rFonts w:ascii="MS Reference Sans Serif" w:hAnsi="MS Reference Sans Serif" w:cs="Arial"/>
+          <w:szCs w:val="28"/>
+          <w:lang w:val="de-AT" w:eastAsia="en-GB"/>
+        </w:rPr>
+        <w:t xml:space="preserve"> Die ausgewählten Anforderungen bestimmen zugleich die Inhalte der Tests mit den Usern nach dem Ender der Entwicklungsphase.</w:t>
+      </w:r>
+      <w:r>
+        <w:rPr>
+          <w:rFonts w:ascii="MS Reference Sans Serif" w:hAnsi="MS Reference Sans Serif" w:cs="Arial"/>
+          <w:szCs w:val="28"/>
+          <w:lang w:val="de-AT" w:eastAsia="en-GB"/>
+        </w:rPr>
+        <w:t xml:space="preserve"> Der Gesamtaufwand wird anhand von Punkten abgeschätzt.</w:t>
+      </w:r>
+      <w:r>
+        <w:rPr>
+          <w:rFonts w:ascii="MS Reference Sans Serif" w:hAnsi="MS Reference Sans Serif" w:cs="Arial"/>
+          <w:szCs w:val="28"/>
+          <w:lang w:val="de-AT" w:eastAsia="en-GB"/>
+        </w:rPr>
+        <w:t xml:space="preserve"> Die maximale Anzahl an Punkten, die das Entwicklerteam in einer Phase schafft ist 8.</w:t>
+      </w:r>
+      <w:r>
+        <w:rPr>
+          <w:rFonts w:ascii="MS Reference Sans Serif" w:hAnsi="MS Reference Sans Serif" w:cs="Arial"/>
+          <w:szCs w:val="28"/>
+          <w:lang w:val="de-AT" w:eastAsia="en-GB"/>
+        </w:rPr>
+        <w:t xml:space="preserve"> Dabei ist die Anzahl der Punkte nicht die Anzahl der zu entwickelnden Anforderungen</w:t>
+      </w:r>
+      <w:r>
+        <w:rPr>
+          <w:rFonts w:ascii="MS Reference Sans Serif" w:hAnsi="MS Reference Sans Serif" w:cs="Arial"/>
+          <w:szCs w:val="28"/>
+          <w:lang w:val="de-AT" w:eastAsia="en-GB"/>
+        </w:rPr>
+        <w:t>.</w:t>
+      </w:r>
+      <w:r>
+        <w:rPr>
+          <w:rFonts w:ascii="MS Reference Sans Serif" w:hAnsi="MS Reference Sans Serif" w:cs="Arial"/>
+          <w:szCs w:val="28"/>
+          <w:lang w:val="de-AT" w:eastAsia="en-GB"/>
+        </w:rPr>
+        <w:t xml:space="preserve"> Die Dauer einer Entwicklungsphase ist immer gleich lange.</w:t>
+      </w:r>
+      <w:r>
+        <w:rPr>
+          <w:rFonts w:ascii="MS Reference Sans Serif" w:hAnsi="MS Reference Sans Serif" w:cs="Arial"/>
+          <w:szCs w:val="28"/>
+          <w:lang w:val="de-AT" w:eastAsia="en-GB"/>
+        </w:rPr>
+        <w:t xml:space="preserve"> Der Projektleiter hat, in Absprache mit dem Entwicklerteam, eine maximale Anzahl von 7 Punkte</w:t>
+      </w:r>
+      <w:r>
+        <w:rPr>
+          <w:rFonts w:ascii="MS Reference Sans Serif" w:hAnsi="MS Reference Sans Serif" w:cs="Arial"/>
+          <w:szCs w:val="28"/>
+          <w:lang w:val="de-AT" w:eastAsia="en-GB"/>
+        </w:rPr>
+        <w:t>n</w:t>
+      </w:r>
+      <w:r>
+        <w:rPr>
+          <w:rFonts w:ascii="MS Reference Sans Serif" w:hAnsi="MS Reference Sans Serif" w:cs="Arial"/>
+          <w:szCs w:val="28"/>
+          <w:lang w:val="de-AT" w:eastAsia="en-GB"/>
+        </w:rPr>
+        <w:t xml:space="preserve"> vorgeschlagen.</w:t>
+      </w:r>
+    </w:p>
+    <w:p>
+      <w:pPr>
+        <w:spacing w:after="0" w:line="240" w:lineRule="auto"/>
+        <w:rPr>
+          <w:rFonts w:ascii="MS Reference Sans Serif" w:hAnsi="MS Reference Sans Serif" w:cs="Arial"/>
+          <w:sz w:val="24"/>
+          <w:szCs w:val="28"/>
+          <w:lang w:val="de-AT" w:eastAsia="en-GB"/>
+        </w:rPr>
+      </w:pPr>
+    </w:p>
+    <w:p>
+      <w:pPr>
+        <w:spacing w:after="0" w:line="240" w:lineRule="auto"/>
+        <w:rPr>
+          <w:rFonts w:ascii="MS Reference Sans Serif" w:hAnsi="MS Reference Sans Serif" w:cs="Arial"/>
+          <w:b/>
+          <w:sz w:val="24"/>
+          <w:szCs w:val="28"/>
+          <w:lang w:val="de-AT" w:eastAsia="en-GB"/>
+        </w:rPr>
+      </w:pPr>
+      <w:r>
+        <w:rPr>
+          <w:rFonts w:ascii="MS Reference Sans Serif" w:hAnsi="MS Reference Sans Serif" w:cs="Arial"/>
+          <w:b/>
+          <w:sz w:val="24"/>
+          <w:szCs w:val="28"/>
+          <w:lang w:val="de-AT" w:eastAsia="en-GB"/>
+        </w:rPr>
+        <w:t xml:space="preserve">Ihr Verhandlungsziel (Minimum und Maximum) </w:t>
+      </w:r>
+    </w:p>
+    <w:p>
+      <w:pPr>
+        <w:spacing w:after="0" w:line="240" w:lineRule="auto"/>
+        <w:rPr>
+          <w:rFonts w:ascii="MS Reference Sans Serif" w:hAnsi="MS Reference Sans Serif" w:cs="Arial"/>
+          <w:sz w:val="24"/>
+          <w:szCs w:val="28"/>
+          <w:lang w:val="de-AT" w:eastAsia="en-GB"/>
+        </w:rPr>
+      </w:pPr>
+    </w:p>
+    <w:p>
+      <w:pPr>
+        <w:pStyle w:val="ListParagraph"/>
+        <w:numPr>
+          <w:ilvl w:val="0"/>
+          <w:numId w:val="31"/>
+        </w:numPr>
+        <w:spacing w:after="0" w:line="240" w:lineRule="auto"/>
+        <w:rPr>
+          <w:rFonts w:ascii="MS Reference Sans Serif" w:hAnsi="MS Reference Sans Serif" w:cs="Arial"/>
+          <w:szCs w:val="28"/>
+          <w:lang w:val="de-AT" w:eastAsia="en-GB"/>
+        </w:rPr>
+      </w:pPr>
+      <w:r>
+        <w:rPr>
+          <w:rFonts w:ascii="MS Reference Sans Serif" w:hAnsi="MS Reference Sans Serif" w:cs="Arial"/>
+          <w:b/>
+          <w:szCs w:val="28"/>
+          <w:lang w:val="de-AT" w:eastAsia="en-GB"/>
+        </w:rPr>
+        <w:t>Mini</w:t>
+      </w:r>
+      <w:r>
+        <w:rPr>
+          <w:rFonts w:ascii="MS Reference Sans Serif" w:hAnsi="MS Reference Sans Serif" w:cs="Arial"/>
+          <w:b/>
+          <w:szCs w:val="28"/>
+          <w:lang w:val="de-AT" w:eastAsia="en-GB"/>
+        </w:rPr>
+        <w:t>mum:</w:t>
+      </w:r>
+      <w:r>
+        <w:rPr>
+          <w:rFonts w:ascii="MS Reference Sans Serif" w:hAnsi="MS Reference Sans Serif" w:cs="Arial"/>
+          <w:szCs w:val="28"/>
+          <w:lang w:val="de-AT" w:eastAsia="en-GB"/>
+        </w:rPr>
+        <w:t xml:space="preserve"> </w:t>
+      </w:r>
+      <w:r>
+        <w:rPr>
+          <w:rFonts w:ascii="MS Reference Sans Serif" w:hAnsi="MS Reference Sans Serif" w:cs="Arial"/>
+          <w:szCs w:val="28"/>
+          <w:lang w:val="de-AT" w:eastAsia="en-GB"/>
+        </w:rPr>
+        <w:t xml:space="preserve">Zumindest die Anforderungen, die zu komplex oder zu aufwändig sind, </w:t>
+      </w:r>
+      <w:r>
+        <w:rPr>
+          <w:rFonts w:ascii="MS Reference Sans Serif" w:hAnsi="MS Reference Sans Serif" w:cs="Arial"/>
+          <w:szCs w:val="28"/>
+          <w:lang w:val="de-AT" w:eastAsia="en-GB"/>
+        </w:rPr>
+        <w:t>aus der Entwicklung raushalten</w:t>
+      </w:r>
+      <w:r>
+        <w:rPr>
+          <w:rFonts w:ascii="MS Reference Sans Serif" w:hAnsi="MS Reference Sans Serif" w:cs="Arial"/>
+          <w:szCs w:val="28"/>
+          <w:lang w:val="de-AT" w:eastAsia="en-GB"/>
+        </w:rPr>
+        <w:t xml:space="preserve"> und die maximale Punkte</w:t>
+      </w:r>
+      <w:r>
+        <w:rPr>
+          <w:rFonts w:ascii="MS Reference Sans Serif" w:hAnsi="MS Reference Sans Serif" w:cs="Arial"/>
+          <w:szCs w:val="28"/>
+          <w:lang w:val="de-AT" w:eastAsia="en-GB"/>
+        </w:rPr>
+        <w:t>an</w:t>
+      </w:r>
+      <w:r>
+        <w:rPr>
+          <w:rFonts w:ascii="MS Reference Sans Serif" w:hAnsi="MS Reference Sans Serif" w:cs="Arial"/>
+          <w:szCs w:val="28"/>
+          <w:lang w:val="de-AT" w:eastAsia="en-GB"/>
+        </w:rPr>
+        <w:t>zahl von 8 nicht überschreiten.</w:t>
+      </w:r>
+      <w:r>
+        <w:rPr>
+          <w:rFonts w:ascii="MS Reference Sans Serif" w:hAnsi="MS Reference Sans Serif" w:cs="Arial"/>
+          <w:szCs w:val="28"/>
+          <w:lang w:val="de-AT" w:eastAsia="en-GB"/>
+        </w:rPr>
+        <w:t xml:space="preserve"> </w:t>
+      </w:r>
+      <w:r>
+        <w:rPr>
+          <w:rFonts w:ascii="MS Reference Sans Serif" w:hAnsi="MS Reference Sans Serif" w:cs="Arial"/>
+          <w:szCs w:val="28"/>
+          <w:lang w:val="de-AT" w:eastAsia="en-GB"/>
+        </w:rPr>
+        <w:t>Im Weiteren</w:t>
+      </w:r>
+      <w:r>
+        <w:rPr>
+          <w:rFonts w:ascii="MS Reference Sans Serif" w:hAnsi="MS Reference Sans Serif" w:cs="Arial"/>
+          <w:szCs w:val="28"/>
+          <w:lang w:val="de-AT" w:eastAsia="en-GB"/>
+        </w:rPr>
+        <w:t xml:space="preserve"> die Anforderungen, die bei den Tests nur eine geringe Anzahl an Usern betrifft herausnehmen.</w:t>
+      </w:r>
+    </w:p>
+    <w:p>
+      <w:pPr>
+        <w:pStyle w:val="ListParagraph"/>
+        <w:numPr>
+          <w:ilvl w:val="0"/>
+          <w:numId w:val="31"/>
+        </w:numPr>
+        <w:spacing w:after="0" w:line="240" w:lineRule="auto"/>
+        <w:rPr>
+          <w:rFonts w:ascii="MS Reference Sans Serif" w:hAnsi="MS Reference Sans Serif" w:cs="Arial"/>
+          <w:szCs w:val="28"/>
+          <w:lang w:val="de-AT" w:eastAsia="en-GB"/>
+        </w:rPr>
+      </w:pPr>
+      <w:r>
+        <w:rPr>
+          <w:rFonts w:ascii="MS Reference Sans Serif" w:hAnsi="MS Reference Sans Serif" w:cs="Arial"/>
+          <w:b/>
+          <w:szCs w:val="28"/>
+          <w:lang w:val="de-AT" w:eastAsia="en-GB"/>
+        </w:rPr>
+        <w:t>Maximum:</w:t>
+      </w:r>
+      <w:r>
+        <w:rPr>
+          <w:rFonts w:ascii="MS Reference Sans Serif" w:hAnsi="MS Reference Sans Serif" w:cs="Arial"/>
+          <w:szCs w:val="28"/>
+          <w:lang w:val="de-AT" w:eastAsia="en-GB"/>
+        </w:rPr>
+        <w:t xml:space="preserve"> Die maximale</w:t>
+      </w:r>
+      <w:r>
+        <w:rPr>
+          <w:rFonts w:ascii="MS Reference Sans Serif" w:hAnsi="MS Reference Sans Serif" w:cs="Arial"/>
+          <w:szCs w:val="28"/>
+          <w:lang w:val="de-AT" w:eastAsia="en-GB"/>
+        </w:rPr>
+        <w:t>, vom Projektleiter gewünschte,</w:t>
+      </w:r>
+      <w:r>
+        <w:rPr>
+          <w:rFonts w:ascii="MS Reference Sans Serif" w:hAnsi="MS Reference Sans Serif" w:cs="Arial"/>
+          <w:szCs w:val="28"/>
+          <w:lang w:val="de-AT" w:eastAsia="en-GB"/>
+        </w:rPr>
+        <w:t xml:space="preserve"> Punkte</w:t>
+      </w:r>
+      <w:r>
+        <w:rPr>
+          <w:rFonts w:ascii="MS Reference Sans Serif" w:hAnsi="MS Reference Sans Serif" w:cs="Arial"/>
+          <w:szCs w:val="28"/>
+          <w:lang w:val="de-AT" w:eastAsia="en-GB"/>
+        </w:rPr>
+        <w:t>an</w:t>
+      </w:r>
+      <w:r>
+        <w:rPr>
+          <w:rFonts w:ascii="MS Reference Sans Serif" w:hAnsi="MS Reference Sans Serif" w:cs="Arial"/>
+          <w:szCs w:val="28"/>
+          <w:lang w:val="de-AT" w:eastAsia="en-GB"/>
+        </w:rPr>
+        <w:t>zahl von 7 zu erreichen</w:t>
+      </w:r>
+      <w:r>
+        <w:rPr>
+          <w:rFonts w:ascii="MS Reference Sans Serif" w:hAnsi="MS Reference Sans Serif" w:cs="Arial"/>
+          <w:szCs w:val="28"/>
+          <w:lang w:val="de-AT" w:eastAsia="en-GB"/>
+        </w:rPr>
+        <w:t>, um die gewünschten Features umzusetzen</w:t>
+      </w:r>
+      <w:r>
+        <w:rPr>
+          <w:rFonts w:ascii="MS Reference Sans Serif" w:hAnsi="MS Reference Sans Serif" w:cs="Arial"/>
+          <w:szCs w:val="28"/>
+          <w:lang w:val="de-AT" w:eastAsia="en-GB"/>
+        </w:rPr>
+        <w:t xml:space="preserve">, den Zeitplan des Projekts nicht zu gefährden und die Kosten </w:t>
+      </w:r>
+      <w:r>
+        <w:rPr>
+          <w:rFonts w:ascii="MS Reference Sans Serif" w:hAnsi="MS Reference Sans Serif" w:cs="Arial"/>
+          <w:szCs w:val="28"/>
+          <w:lang w:val="de-AT" w:eastAsia="en-GB"/>
+        </w:rPr>
+        <w:t>gering zu halten</w:t>
+      </w:r>
+      <w:r>
+        <w:rPr>
+          <w:rFonts w:ascii="MS Reference Sans Serif" w:hAnsi="MS Reference Sans Serif" w:cs="Arial"/>
+          <w:szCs w:val="28"/>
+          <w:lang w:val="de-AT" w:eastAsia="en-GB"/>
+        </w:rPr>
+        <w:t>.</w:t>
+      </w:r>
+    </w:p>
+    <w:p>
+      <w:pPr>
+        <w:spacing w:after="0" w:line="240" w:lineRule="auto"/>
+        <w:rPr>
+          <w:rFonts w:ascii="MS Reference Sans Serif" w:hAnsi="MS Reference Sans Serif" w:cs="Arial"/>
+          <w:sz w:val="24"/>
+          <w:szCs w:val="28"/>
+          <w:lang w:val="de-AT" w:eastAsia="en-GB"/>
+        </w:rPr>
+      </w:pPr>
+    </w:p>
+    <w:p>
+      <w:pPr>
+        <w:spacing w:after="0" w:line="240" w:lineRule="auto"/>
+        <w:rPr>
+          <w:rFonts w:ascii="MS Reference Sans Serif" w:hAnsi="MS Reference Sans Serif" w:cs="Arial"/>
+          <w:b/>
+          <w:sz w:val="24"/>
+          <w:szCs w:val="28"/>
+          <w:lang w:val="de-AT" w:eastAsia="en-GB"/>
+        </w:rPr>
+      </w:pPr>
+      <w:r>
+        <w:rPr>
+          <w:rFonts w:ascii="MS Reference Sans Serif" w:hAnsi="MS Reference Sans Serif" w:cs="Arial"/>
+          <w:b/>
+          <w:sz w:val="24"/>
+          <w:szCs w:val="28"/>
+          <w:lang w:val="de-AT" w:eastAsia="en-GB"/>
+        </w:rPr>
+        <w:t>Potenziel</w:t>
+      </w:r>
+      <w:r>
+        <w:rPr>
+          <w:rFonts w:ascii="MS Reference Sans Serif" w:hAnsi="MS Reference Sans Serif" w:cs="Arial"/>
+          <w:b/>
+          <w:sz w:val="24"/>
+          <w:szCs w:val="28"/>
+          <w:lang w:val="de-AT" w:eastAsia="en-GB"/>
+        </w:rPr>
+        <w:t>l</w:t>
+      </w:r>
+      <w:r>
+        <w:rPr>
+          <w:rFonts w:ascii="MS Reference Sans Serif" w:hAnsi="MS Reference Sans Serif" w:cs="Arial"/>
+          <w:b/>
+          <w:sz w:val="24"/>
+          <w:szCs w:val="28"/>
+          <w:lang w:val="de-AT" w:eastAsia="en-GB"/>
+        </w:rPr>
+        <w:t xml:space="preserve">es Verhandlungsziel des Verhandlungspartners (Minimum und Maximum) </w:t>
+      </w:r>
+    </w:p>
+    <w:p>
+      <w:pPr>
+        <w:spacing w:after="0" w:line="240" w:lineRule="auto"/>
+        <w:rPr>
+          <w:rFonts w:ascii="MS Reference Sans Serif" w:hAnsi="MS Reference Sans Serif" w:cs="Arial"/>
+          <w:b/>
+          <w:sz w:val="28"/>
+          <w:szCs w:val="28"/>
+          <w:lang w:val="de-AT" w:eastAsia="en-GB"/>
+        </w:rPr>
+      </w:pPr>
+    </w:p>
+    <w:p>
+      <w:pPr>
+        <w:pStyle w:val="ListParagraph"/>
+        <w:numPr>
+          <w:ilvl w:val="0"/>
+          <w:numId w:val="31"/>
+        </w:numPr>
+        <w:spacing w:after="0" w:line="240" w:lineRule="auto"/>
+        <w:rPr>
+          <w:rFonts w:ascii="MS Reference Sans Serif" w:hAnsi="MS Reference Sans Serif" w:cs="Arial"/>
+          <w:szCs w:val="28"/>
+          <w:lang w:val="de-AT" w:eastAsia="en-GB"/>
+        </w:rPr>
+      </w:pPr>
+      <w:r>
+        <w:rPr>
+          <w:rFonts w:ascii="MS Reference Sans Serif" w:hAnsi="MS Reference Sans Serif" w:cs="Arial"/>
+          <w:b/>
+          <w:szCs w:val="28"/>
+          <w:lang w:val="de-AT" w:eastAsia="en-GB"/>
+        </w:rPr>
+        <w:t>Minimum:</w:t>
+      </w:r>
+      <w:r>
+        <w:rPr>
+          <w:rFonts w:ascii="MS Reference Sans Serif" w:hAnsi="MS Reference Sans Serif" w:cs="Arial"/>
+          <w:szCs w:val="28"/>
+          <w:lang w:val="de-AT" w:eastAsia="en-GB"/>
+        </w:rPr>
+        <w:t xml:space="preserve"> Zumindest </w:t>
+      </w:r>
+      <w:r>
+        <w:rPr>
+          <w:rFonts w:ascii="MS Reference Sans Serif" w:hAnsi="MS Reference Sans Serif" w:cs="Arial"/>
+          <w:szCs w:val="28"/>
+          <w:lang w:val="de-AT" w:eastAsia="en-GB"/>
+        </w:rPr>
+        <w:t>sollen alle,</w:t>
+      </w:r>
+      <w:r>
+        <w:rPr>
+          <w:rFonts w:ascii="MS Reference Sans Serif" w:hAnsi="MS Reference Sans Serif" w:cs="Arial"/>
+          <w:szCs w:val="28"/>
+          <w:lang w:val="de-AT" w:eastAsia="en-GB"/>
+        </w:rPr>
+        <w:t xml:space="preserve"> für die Tests mit den Usern, wichtige </w:t>
+      </w:r>
+      <w:r>
+        <w:rPr>
+          <w:rFonts w:ascii="MS Reference Sans Serif" w:hAnsi="MS Reference Sans Serif" w:cs="Arial"/>
+          <w:szCs w:val="28"/>
+          <w:lang w:val="de-AT" w:eastAsia="en-GB"/>
+        </w:rPr>
+        <w:t xml:space="preserve">Anforderungen vom </w:t>
+      </w:r>
+      <w:r>
+        <w:rPr>
+          <w:rFonts w:ascii="MS Reference Sans Serif" w:hAnsi="MS Reference Sans Serif" w:cs="Arial"/>
+          <w:szCs w:val="28"/>
+          <w:lang w:val="de-AT" w:eastAsia="en-GB"/>
+        </w:rPr>
+        <w:t>Entwicklerteam umgesetzt werden</w:t>
+      </w:r>
+      <w:r>
+        <w:rPr>
+          <w:rFonts w:ascii="MS Reference Sans Serif" w:hAnsi="MS Reference Sans Serif" w:cs="Arial"/>
+          <w:szCs w:val="28"/>
+          <w:lang w:val="de-AT" w:eastAsia="en-GB"/>
+        </w:rPr>
+        <w:t>, ohne dabei den Zeitplan für das gesamte Projekt zu gefährden.</w:t>
+      </w:r>
+    </w:p>
+    <w:p>
+      <w:pPr>
+        <w:pStyle w:val="ListParagraph"/>
+        <w:numPr>
+          <w:ilvl w:val="0"/>
+          <w:numId w:val="31"/>
+        </w:numPr>
+        <w:spacing w:after="0" w:line="240" w:lineRule="auto"/>
+        <w:rPr>
+          <w:rFonts w:ascii="MS Reference Sans Serif" w:hAnsi="MS Reference Sans Serif" w:cs="Arial"/>
+          <w:szCs w:val="28"/>
+          <w:lang w:val="de-AT" w:eastAsia="en-GB"/>
+        </w:rPr>
+      </w:pPr>
+      <w:r>
+        <w:rPr>
+          <w:rFonts w:ascii="MS Reference Sans Serif" w:hAnsi="MS Reference Sans Serif" w:cs="Arial"/>
+          <w:b/>
+          <w:szCs w:val="28"/>
+          <w:lang w:val="de-AT" w:eastAsia="en-GB"/>
+        </w:rPr>
+        <w:t>Maximum:</w:t>
+      </w:r>
+      <w:r>
+        <w:rPr>
+          <w:rFonts w:ascii="MS Reference Sans Serif" w:hAnsi="MS Reference Sans Serif" w:cs="Arial"/>
+          <w:szCs w:val="28"/>
+          <w:lang w:val="de-AT" w:eastAsia="en-GB"/>
+        </w:rPr>
+        <w:t xml:space="preserve"> Alle spezifizieren Anforderungen sollen vom Entwicklerteam in der Ent</w:t>
+      </w:r>
+      <w:r>
+        <w:rPr>
+          <w:rFonts w:ascii="MS Reference Sans Serif" w:hAnsi="MS Reference Sans Serif" w:cs="Arial"/>
+          <w:szCs w:val="28"/>
+          <w:lang w:val="de-AT" w:eastAsia="en-GB"/>
+        </w:rPr>
+        <w:t>wicklungsphase umgesetzt werden, um den Designern die Erstellung von Präsentationsmaterial für nicht umgesetzte Anforderungen zu ersparen.</w:t>
+      </w:r>
+    </w:p>
+    <w:p>
+      <w:pPr>
+        <w:spacing w:after="0" w:line="240" w:lineRule="auto"/>
+        <w:rPr>
+          <w:rFonts w:ascii="MS Reference Sans Serif" w:hAnsi="MS Reference Sans Serif" w:cs="Arial"/>
+          <w:sz w:val="24"/>
+          <w:szCs w:val="28"/>
+          <w:lang w:val="de-AT" w:eastAsia="en-GB"/>
+        </w:rPr>
+      </w:pPr>
+    </w:p>
+    <w:p>
+      <w:pPr>
+        <w:spacing w:after="0" w:line="240" w:lineRule="auto"/>
+        <w:rPr>
+          <w:rFonts w:ascii="MS Reference Sans Serif" w:hAnsi="MS Reference Sans Serif" w:cs="Arial"/>
+          <w:b/>
+          <w:sz w:val="24"/>
+          <w:szCs w:val="28"/>
+          <w:lang w:val="de-AT" w:eastAsia="en-GB"/>
+        </w:rPr>
+      </w:pPr>
+      <w:r>
+        <w:rPr>
+          <w:rFonts w:ascii="MS Reference Sans Serif" w:hAnsi="MS Reference Sans Serif" w:cs="Arial"/>
+          <w:b/>
+          <w:sz w:val="24"/>
+          <w:szCs w:val="28"/>
+          <w:lang w:val="de-AT" w:eastAsia="en-GB"/>
+        </w:rPr>
+        <w:lastRenderedPageBreak/>
+        <w:t xml:space="preserve">Potentielle Issues und Konflikte </w:t>
+      </w:r>
+    </w:p>
+    <w:p>
+      <w:pPr>
+        <w:spacing w:after="0" w:line="240" w:lineRule="auto"/>
+        <w:rPr>
+          <w:rFonts w:ascii="MS Reference Sans Serif" w:hAnsi="MS Reference Sans Serif" w:cs="Arial"/>
+          <w:b/>
+          <w:sz w:val="24"/>
+          <w:szCs w:val="28"/>
+          <w:lang w:val="de-AT" w:eastAsia="en-GB"/>
+        </w:rPr>
+      </w:pPr>
+    </w:p>
+    <w:p>
+      <w:pPr>
+        <w:pStyle w:val="ListParagraph"/>
+        <w:numPr>
+          <w:ilvl w:val="0"/>
+          <w:numId w:val="32"/>
+        </w:numPr>
+        <w:spacing w:after="0" w:line="240" w:lineRule="auto"/>
+        <w:rPr>
+          <w:rFonts w:ascii="MS Reference Sans Serif" w:hAnsi="MS Reference Sans Serif" w:cs="Arial"/>
+          <w:szCs w:val="28"/>
+          <w:lang w:val="de-AT" w:eastAsia="en-GB"/>
+        </w:rPr>
+      </w:pPr>
+      <w:r>
+        <w:rPr>
+          <w:rFonts w:ascii="MS Reference Sans Serif" w:hAnsi="MS Reference Sans Serif" w:cs="Arial"/>
+          <w:szCs w:val="28"/>
+          <w:lang w:val="de-AT" w:eastAsia="en-GB"/>
+        </w:rPr>
+        <w:t xml:space="preserve">Die Designer haben viel Zeit in die Wireframes investiert und schon teilweise mit dem User Interface Design angefangen und wollen die Arbeit nicht umsonst gemacht haben. Sie versuchen daher alle </w:t>
+      </w:r>
+      <w:r>
+        <w:rPr>
+          <w:rFonts w:ascii="MS Reference Sans Serif" w:hAnsi="MS Reference Sans Serif" w:cs="Arial"/>
+          <w:szCs w:val="28"/>
+          <w:lang w:val="de-AT" w:eastAsia="en-GB"/>
+        </w:rPr>
+        <w:t xml:space="preserve">zu entwickelnden </w:t>
+      </w:r>
+      <w:r>
+        <w:rPr>
+          <w:rFonts w:ascii="MS Reference Sans Serif" w:hAnsi="MS Reference Sans Serif" w:cs="Arial"/>
+          <w:szCs w:val="28"/>
+          <w:lang w:val="de-AT" w:eastAsia="en-GB"/>
+        </w:rPr>
+        <w:t>Anforderungen, ungeachtet</w:t>
+      </w:r>
+      <w:r>
+        <w:rPr>
+          <w:rFonts w:ascii="MS Reference Sans Serif" w:hAnsi="MS Reference Sans Serif" w:cs="Arial"/>
+          <w:szCs w:val="28"/>
+          <w:lang w:val="de-AT" w:eastAsia="en-GB"/>
+        </w:rPr>
+        <w:t xml:space="preserve"> des Zeitplans und der zu Verfügung stehenden </w:t>
+      </w:r>
+      <w:r>
+        <w:rPr>
+          <w:rFonts w:ascii="MS Reference Sans Serif" w:hAnsi="MS Reference Sans Serif" w:cs="Arial"/>
+          <w:szCs w:val="28"/>
+          <w:lang w:val="de-AT" w:eastAsia="en-GB"/>
+        </w:rPr>
+        <w:t>Ressourcen</w:t>
+      </w:r>
+      <w:r>
+        <w:rPr>
+          <w:rFonts w:ascii="MS Reference Sans Serif" w:hAnsi="MS Reference Sans Serif" w:cs="Arial"/>
+          <w:szCs w:val="28"/>
+          <w:lang w:val="de-AT" w:eastAsia="en-GB"/>
+        </w:rPr>
+        <w:t>, durchzusetzen</w:t>
+      </w:r>
+      <w:r>
+        <w:rPr>
+          <w:rFonts w:ascii="MS Reference Sans Serif" w:hAnsi="MS Reference Sans Serif" w:cs="Arial"/>
+          <w:szCs w:val="28"/>
+          <w:lang w:val="de-AT" w:eastAsia="en-GB"/>
+        </w:rPr>
+        <w:t>.</w:t>
+      </w:r>
+    </w:p>
+    <w:p>
+      <w:pPr>
+        <w:pStyle w:val="ListParagraph"/>
+        <w:numPr>
+          <w:ilvl w:val="0"/>
+          <w:numId w:val="32"/>
+        </w:numPr>
+        <w:spacing w:after="0" w:line="240" w:lineRule="auto"/>
+        <w:rPr>
+          <w:rFonts w:ascii="MS Reference Sans Serif" w:hAnsi="MS Reference Sans Serif" w:cs="Arial"/>
+          <w:szCs w:val="28"/>
+          <w:lang w:val="de-AT" w:eastAsia="en-GB"/>
+        </w:rPr>
+      </w:pPr>
+      <w:r>
+        <w:rPr>
+          <w:rFonts w:ascii="MS Reference Sans Serif" w:hAnsi="MS Reference Sans Serif" w:cs="Arial"/>
+          <w:szCs w:val="28"/>
+          <w:lang w:val="de-AT" w:eastAsia="en-GB"/>
+        </w:rPr>
+        <w:t>Das Entwicklerteam hat aus den vorhergehenden Phasen viele Erkenntnisse gewonnen und kann die umzusetzenden Anforderungen gut ab</w:t>
+      </w:r>
+      <w:r>
+        <w:rPr>
+          <w:rFonts w:ascii="MS Reference Sans Serif" w:hAnsi="MS Reference Sans Serif" w:cs="Arial"/>
+          <w:szCs w:val="28"/>
+          <w:lang w:val="de-AT" w:eastAsia="en-GB"/>
+        </w:rPr>
+        <w:t>schätzen.</w:t>
+      </w:r>
+      <w:r>
+        <w:rPr>
+          <w:rFonts w:ascii="MS Reference Sans Serif" w:hAnsi="MS Reference Sans Serif" w:cs="Arial"/>
+          <w:szCs w:val="28"/>
+          <w:lang w:val="de-AT" w:eastAsia="en-GB"/>
+        </w:rPr>
+        <w:t xml:space="preserve"> Das Entwicklerteam will daher nicht Anforderungen mit in die Entwicklungsphase aufnehmen, wenn sich diese aufgrund des Zeitplans gar nicht ausgehen.</w:t>
+      </w:r>
+    </w:p>
+    <w:p>
+      <w:pPr>
+        <w:pStyle w:val="ListParagraph"/>
+        <w:numPr>
+          <w:ilvl w:val="0"/>
+          <w:numId w:val="32"/>
+        </w:numPr>
+        <w:spacing w:after="0" w:line="240" w:lineRule="auto"/>
+        <w:rPr>
+          <w:rFonts w:ascii="MS Reference Sans Serif" w:hAnsi="MS Reference Sans Serif" w:cs="Arial"/>
+          <w:szCs w:val="28"/>
+          <w:lang w:val="de-AT" w:eastAsia="en-GB"/>
+        </w:rPr>
+      </w:pPr>
+      <w:r>
+        <w:rPr>
+          <w:rFonts w:ascii="MS Reference Sans Serif" w:hAnsi="MS Reference Sans Serif" w:cs="Arial"/>
+          <w:szCs w:val="28"/>
+          <w:lang w:val="de-AT" w:eastAsia="en-GB"/>
+        </w:rPr>
+        <w:t xml:space="preserve">Die Designer argumentieren, dass es nur ein Prototyp ist und daher nicht zu sehr auf die </w:t>
+      </w:r>
+      <w:r>
+        <w:rPr>
+          <w:rFonts w:ascii="MS Reference Sans Serif" w:hAnsi="MS Reference Sans Serif" w:cs="Arial"/>
+          <w:szCs w:val="28"/>
+          <w:lang w:val="de-AT" w:eastAsia="en-GB"/>
+        </w:rPr>
+        <w:t>Codeq</w:t>
+      </w:r>
+      <w:r>
+        <w:rPr>
+          <w:rFonts w:ascii="MS Reference Sans Serif" w:hAnsi="MS Reference Sans Serif" w:cs="Arial"/>
+          <w:szCs w:val="28"/>
+          <w:lang w:val="de-AT" w:eastAsia="en-GB"/>
+        </w:rPr>
+        <w:t>ualität Wert gelegt werden muss.</w:t>
+      </w:r>
+    </w:p>
+    <w:p>
+      <w:pPr>
+        <w:pStyle w:val="ListParagraph"/>
+        <w:numPr>
+          <w:ilvl w:val="0"/>
+          <w:numId w:val="32"/>
+        </w:numPr>
+        <w:spacing w:after="0" w:line="240" w:lineRule="auto"/>
+        <w:rPr>
+          <w:rFonts w:ascii="MS Reference Sans Serif" w:hAnsi="MS Reference Sans Serif" w:cs="Arial"/>
+          <w:szCs w:val="28"/>
+          <w:lang w:val="de-AT" w:eastAsia="en-GB"/>
+        </w:rPr>
+      </w:pPr>
+      <w:r>
+        <w:rPr>
+          <w:rFonts w:ascii="MS Reference Sans Serif" w:hAnsi="MS Reference Sans Serif" w:cs="Arial"/>
+          <w:szCs w:val="28"/>
+          <w:lang w:val="de-AT" w:eastAsia="en-GB"/>
+        </w:rPr>
+        <w:t>Die Entw</w:t>
+      </w:r>
+      <w:r>
+        <w:rPr>
+          <w:rFonts w:ascii="MS Reference Sans Serif" w:hAnsi="MS Reference Sans Serif" w:cs="Arial"/>
+          <w:szCs w:val="28"/>
+          <w:lang w:val="de-AT" w:eastAsia="en-GB"/>
+        </w:rPr>
+        <w:t>ickler legen Wert auf die Codeq</w:t>
+      </w:r>
+      <w:r>
+        <w:rPr>
+          <w:rFonts w:ascii="MS Reference Sans Serif" w:hAnsi="MS Reference Sans Serif" w:cs="Arial"/>
+          <w:szCs w:val="28"/>
+          <w:lang w:val="de-AT" w:eastAsia="en-GB"/>
+        </w:rPr>
+        <w:t>ualität, um auch in den kommenden Phasen eventuell Umbauten, problemlos und ohne größere Schwierigkeiten durchführen können.</w:t>
+      </w:r>
+    </w:p>
+    <w:p>
+      <w:pPr>
+        <w:pStyle w:val="ListParagraph"/>
+        <w:numPr>
+          <w:ilvl w:val="0"/>
+          <w:numId w:val="32"/>
+        </w:numPr>
+        <w:spacing w:after="0" w:line="240" w:lineRule="auto"/>
+        <w:rPr>
+          <w:rFonts w:ascii="MS Reference Sans Serif" w:hAnsi="MS Reference Sans Serif" w:cs="Arial"/>
+          <w:szCs w:val="28"/>
+          <w:lang w:val="de-AT" w:eastAsia="en-GB"/>
+        </w:rPr>
+      </w:pPr>
+      <w:r>
+        <w:rPr>
+          <w:rFonts w:ascii="MS Reference Sans Serif" w:hAnsi="MS Reference Sans Serif" w:cs="Arial"/>
+          <w:szCs w:val="28"/>
+          <w:lang w:val="de-AT" w:eastAsia="en-GB"/>
+        </w:rPr>
+        <w:t>Die Designer müssen für nicht umgesetzte Anforderungen Präsentationsmaterial erstellen, dass die Entwickler in den Prototypen einbauen.</w:t>
+      </w:r>
+    </w:p>
+    <w:p>
+      <w:pPr>
+        <w:spacing w:after="0" w:line="240" w:lineRule="auto"/>
+        <w:rPr>
+          <w:rFonts w:ascii="MS Reference Sans Serif" w:hAnsi="MS Reference Sans Serif" w:cs="Arial"/>
+          <w:sz w:val="24"/>
+          <w:szCs w:val="28"/>
+          <w:lang w:val="de-AT" w:eastAsia="en-GB"/>
+        </w:rPr>
+      </w:pPr>
+    </w:p>
+    <w:p>
+      <w:pPr>
+        <w:spacing w:after="0" w:line="240" w:lineRule="auto"/>
+        <w:rPr>
+          <w:rFonts w:ascii="MS Reference Sans Serif" w:hAnsi="MS Reference Sans Serif" w:cs="Arial"/>
+          <w:b/>
+          <w:sz w:val="24"/>
+          <w:szCs w:val="28"/>
+          <w:lang w:val="de-AT" w:eastAsia="en-GB"/>
+        </w:rPr>
+      </w:pPr>
+      <w:r>
+        <w:rPr>
+          <w:rFonts w:ascii="MS Reference Sans Serif" w:hAnsi="MS Reference Sans Serif" w:cs="Arial"/>
+          <w:b/>
+          <w:sz w:val="24"/>
+          <w:szCs w:val="28"/>
+          <w:lang w:val="de-AT" w:eastAsia="en-GB"/>
+        </w:rPr>
+        <w:t xml:space="preserve">Verhandlungsstrategie mit Optionen </w:t>
+      </w:r>
+    </w:p>
+    <w:p>
+      <w:pPr>
+        <w:spacing w:after="0" w:line="240" w:lineRule="auto"/>
+        <w:rPr>
+          <w:rFonts w:ascii="MS Reference Sans Serif" w:hAnsi="MS Reference Sans Serif" w:cs="Arial"/>
+          <w:b/>
+          <w:szCs w:val="28"/>
+          <w:lang w:val="de-AT" w:eastAsia="en-GB"/>
+        </w:rPr>
+      </w:pPr>
+    </w:p>
+    <w:p>
+      <w:pPr>
+        <w:spacing w:after="0" w:line="240" w:lineRule="auto"/>
+        <w:rPr>
+          <w:rFonts w:ascii="MS Reference Sans Serif" w:hAnsi="MS Reference Sans Serif" w:cs="Arial"/>
+          <w:szCs w:val="28"/>
+          <w:lang w:val="de-AT" w:eastAsia="en-GB"/>
+        </w:rPr>
+      </w:pPr>
+      <w:r>
+        <w:rPr>
+          <w:rFonts w:ascii="MS Reference Sans Serif" w:hAnsi="MS Reference Sans Serif" w:cs="Arial"/>
+          <w:szCs w:val="28"/>
+          <w:lang w:val="de-AT" w:eastAsia="en-GB"/>
+        </w:rPr>
+        <w:t>Die</w:t>
+      </w:r>
+      <w:r>
+        <w:rPr>
+          <w:rFonts w:ascii="MS Reference Sans Serif" w:hAnsi="MS Reference Sans Serif" w:cs="Arial"/>
+          <w:szCs w:val="28"/>
+          <w:lang w:val="de-AT" w:eastAsia="en-GB"/>
+        </w:rPr>
+        <w:t xml:space="preserve"> Entwickler verfolgen das Ziel, für beide Seiten ein möglichst günstiges Verhandlungsergebnis zu erzielen.</w:t>
+      </w:r>
+      <w:r>
+        <w:rPr>
+          <w:rFonts w:ascii="MS Reference Sans Serif" w:hAnsi="MS Reference Sans Serif" w:cs="Arial"/>
+          <w:szCs w:val="28"/>
+          <w:lang w:val="de-AT" w:eastAsia="en-GB"/>
+        </w:rPr>
+        <w:t xml:space="preserve"> </w:t>
+      </w:r>
+    </w:p>
+    <w:p>
+      <w:pPr>
+        <w:pStyle w:val="ListParagraph"/>
+        <w:numPr>
+          <w:ilvl w:val="0"/>
+          <w:numId w:val="33"/>
+        </w:numPr>
+        <w:spacing w:after="0" w:line="240" w:lineRule="auto"/>
+        <w:rPr>
+          <w:rFonts w:ascii="MS Reference Sans Serif" w:hAnsi="MS Reference Sans Serif" w:cs="Arial"/>
+          <w:szCs w:val="28"/>
+          <w:lang w:val="de-AT" w:eastAsia="en-GB"/>
+        </w:rPr>
+      </w:pPr>
+      <w:r>
+        <w:rPr>
+          <w:rFonts w:ascii="MS Reference Sans Serif" w:hAnsi="MS Reference Sans Serif" w:cs="Arial"/>
+          <w:szCs w:val="28"/>
+          <w:lang w:val="de-AT" w:eastAsia="en-GB"/>
+        </w:rPr>
+        <w:t xml:space="preserve">Die Anforderungen die vom Entwicklerteam nicht umgesetzt werden, sollen mit </w:t>
+      </w:r>
+      <w:r>
+        <w:rPr>
+          <w:rFonts w:ascii="MS Reference Sans Serif" w:hAnsi="MS Reference Sans Serif" w:cs="Arial"/>
+          <w:szCs w:val="28"/>
+          <w:lang w:val="de-AT" w:eastAsia="en-GB"/>
+        </w:rPr>
+        <w:t xml:space="preserve">objektiven </w:t>
+      </w:r>
+      <w:r>
+        <w:rPr>
+          <w:rFonts w:ascii="MS Reference Sans Serif" w:hAnsi="MS Reference Sans Serif" w:cs="Arial"/>
+          <w:szCs w:val="28"/>
+          <w:lang w:val="de-AT" w:eastAsia="en-GB"/>
+        </w:rPr>
+        <w:t>Beweisen hinterlegt werden.</w:t>
+      </w:r>
+      <w:r>
+        <w:rPr>
+          <w:rFonts w:ascii="MS Reference Sans Serif" w:hAnsi="MS Reference Sans Serif" w:cs="Arial"/>
+          <w:szCs w:val="28"/>
+          <w:lang w:val="de-AT" w:eastAsia="en-GB"/>
+        </w:rPr>
+        <w:t xml:space="preserve"> </w:t>
+      </w:r>
+    </w:p>
+    <w:p>
+      <w:pPr>
+        <w:pStyle w:val="ListParagraph"/>
+        <w:numPr>
+          <w:ilvl w:val="0"/>
+          <w:numId w:val="33"/>
+        </w:numPr>
+        <w:spacing w:after="0" w:line="240" w:lineRule="auto"/>
+        <w:rPr>
+          <w:rFonts w:ascii="MS Reference Sans Serif" w:hAnsi="MS Reference Sans Serif" w:cs="Arial"/>
+          <w:szCs w:val="28"/>
+          <w:lang w:val="de-AT" w:eastAsia="en-GB"/>
+        </w:rPr>
+      </w:pPr>
+      <w:r>
+        <w:rPr>
+          <w:rFonts w:ascii="MS Reference Sans Serif" w:hAnsi="MS Reference Sans Serif" w:cs="Arial"/>
+          <w:szCs w:val="28"/>
+          <w:lang w:val="de-AT" w:eastAsia="en-GB"/>
+        </w:rPr>
+        <w:t xml:space="preserve">Die zu </w:t>
+      </w:r>
+      <w:r>
+        <w:rPr>
+          <w:rFonts w:ascii="MS Reference Sans Serif" w:hAnsi="MS Reference Sans Serif" w:cs="Arial"/>
+          <w:szCs w:val="28"/>
+          <w:lang w:val="de-AT" w:eastAsia="en-GB"/>
+        </w:rPr>
+        <w:t>entwickelnden</w:t>
+      </w:r>
+      <w:r>
+        <w:rPr>
+          <w:rFonts w:ascii="MS Reference Sans Serif" w:hAnsi="MS Reference Sans Serif" w:cs="Arial"/>
+          <w:szCs w:val="28"/>
+          <w:lang w:val="de-AT" w:eastAsia="en-GB"/>
+        </w:rPr>
+        <w:t xml:space="preserve"> Anforderungen mit den Designern gemeinsam bestimmen ohne die maximale Punkteanzahl zu überschreiten.</w:t>
+      </w:r>
+      <w:r>
+        <w:rPr>
+          <w:rFonts w:ascii="MS Reference Sans Serif" w:hAnsi="MS Reference Sans Serif" w:cs="Arial"/>
+          <w:szCs w:val="28"/>
+          <w:lang w:val="de-AT" w:eastAsia="en-GB"/>
+        </w:rPr>
+        <w:t xml:space="preserve"> </w:t>
+      </w:r>
+    </w:p>
+    <w:p>
+      <w:pPr>
+        <w:pStyle w:val="ListParagraph"/>
+        <w:numPr>
+          <w:ilvl w:val="0"/>
+          <w:numId w:val="33"/>
+        </w:numPr>
+        <w:spacing w:after="0" w:line="240" w:lineRule="auto"/>
+        <w:rPr>
+          <w:rFonts w:ascii="MS Reference Sans Serif" w:hAnsi="MS Reference Sans Serif" w:cs="Arial"/>
+          <w:szCs w:val="28"/>
+          <w:lang w:val="de-AT" w:eastAsia="en-GB"/>
+        </w:rPr>
+      </w:pPr>
+      <w:r>
+        <w:rPr>
+          <w:rFonts w:ascii="MS Reference Sans Serif" w:hAnsi="MS Reference Sans Serif" w:cs="Arial"/>
+          <w:szCs w:val="28"/>
+          <w:lang w:val="de-AT" w:eastAsia="en-GB"/>
+        </w:rPr>
+        <w:t>Design und Entwicklertätigkeiten klar voneinander unterscheiden.</w:t>
+      </w:r>
+      <w:r>
+        <w:rPr>
+          <w:rFonts w:ascii="MS Reference Sans Serif" w:hAnsi="MS Reference Sans Serif" w:cs="Arial"/>
+          <w:szCs w:val="28"/>
+          <w:lang w:val="de-AT" w:eastAsia="en-GB"/>
+        </w:rPr>
+        <w:t xml:space="preserve"> </w:t>
+      </w:r>
+    </w:p>
+    <w:p>
+      <w:pPr>
+        <w:pStyle w:val="ListParagraph"/>
+        <w:numPr>
+          <w:ilvl w:val="0"/>
+          <w:numId w:val="33"/>
+        </w:numPr>
+        <w:spacing w:after="0" w:line="240" w:lineRule="auto"/>
+        <w:rPr>
+          <w:rFonts w:ascii="MS Reference Sans Serif" w:hAnsi="MS Reference Sans Serif" w:cs="Arial"/>
+          <w:szCs w:val="28"/>
+          <w:lang w:val="de-AT" w:eastAsia="en-GB"/>
+        </w:rPr>
+      </w:pPr>
+      <w:r>
+        <w:rPr>
+          <w:rFonts w:ascii="MS Reference Sans Serif" w:hAnsi="MS Reference Sans Serif" w:cs="Arial"/>
+          <w:szCs w:val="28"/>
+          <w:lang w:val="de-AT" w:eastAsia="en-GB"/>
+        </w:rPr>
+        <w:t xml:space="preserve">Das User Interface </w:t>
+      </w:r>
+      <w:r>
+        <w:rPr>
+          <w:rFonts w:ascii="MS Reference Sans Serif" w:hAnsi="MS Reference Sans Serif" w:cs="Arial"/>
+          <w:szCs w:val="28"/>
+          <w:lang w:val="de-AT" w:eastAsia="en-GB"/>
+        </w:rPr>
+        <w:t xml:space="preserve">Design steht den </w:t>
+      </w:r>
+      <w:r>
+        <w:rPr>
+          <w:rFonts w:ascii="MS Reference Sans Serif" w:hAnsi="MS Reference Sans Serif" w:cs="Arial"/>
+          <w:szCs w:val="28"/>
+          <w:lang w:val="de-AT" w:eastAsia="en-GB"/>
+        </w:rPr>
+        <w:t xml:space="preserve">Entwicklern früher zu Verfügung. Dadurch können die Entwickler mehr Anforderungen </w:t>
+      </w:r>
+      <w:r>
+        <w:rPr>
+          <w:rFonts w:ascii="MS Reference Sans Serif" w:hAnsi="MS Reference Sans Serif" w:cs="Arial"/>
+          <w:szCs w:val="28"/>
+          <w:lang w:val="de-AT" w:eastAsia="en-GB"/>
+        </w:rPr>
+        <w:t>umsetzen</w:t>
+      </w:r>
+      <w:r>
+        <w:rPr>
+          <w:rFonts w:ascii="MS Reference Sans Serif" w:hAnsi="MS Reference Sans Serif" w:cs="Arial"/>
+          <w:szCs w:val="28"/>
+          <w:lang w:val="de-AT" w:eastAsia="en-GB"/>
+        </w:rPr>
+        <w:t>.</w:t>
+      </w:r>
+    </w:p>
+    <w:p>
+      <w:pPr>
+        <w:pStyle w:val="ListParagraph"/>
+        <w:numPr>
+          <w:ilvl w:val="0"/>
+          <w:numId w:val="33"/>
+        </w:numPr>
+        <w:spacing w:after="0" w:line="240" w:lineRule="auto"/>
+        <w:rPr>
+          <w:rFonts w:ascii="MS Reference Sans Serif" w:hAnsi="MS Reference Sans Serif" w:cs="Arial"/>
+          <w:szCs w:val="28"/>
+          <w:lang w:val="de-AT" w:eastAsia="en-GB"/>
+        </w:rPr>
+      </w:pPr>
+      <w:r>
+        <w:rPr>
+          <w:rFonts w:ascii="MS Reference Sans Serif" w:hAnsi="MS Reference Sans Serif" w:cs="Arial"/>
+          <w:szCs w:val="28"/>
+          <w:lang w:val="de-AT" w:eastAsia="en-GB"/>
+        </w:rPr>
+        <w:t>Höheres Budget für die Entwicklungsphase, um zusätzliche Entwickler einstellen</w:t>
       </w:r>
       <w:bookmarkStart w:id="0" w:name="_GoBack"/>
       <w:bookmarkEnd w:id="0"/>
     </w:p>
     <w:sectPr>
+      <w:headerReference w:type="default" r:id="rId10"/>
+      <w:footerReference w:type="default" r:id="rId11"/>
       <w:pgSz w:w="11906" w:h="16838"/>
       <w:pgMar w:top="1701" w:right="907" w:bottom="1985" w:left="1701" w:header="720" w:footer="720" w:gutter="0"/>
       <w:pgNumType w:start="1" w:chapStyle="1"/>
@@ -49,6 +1342,141 @@
 </w:endnotes>
 </file>
 
+<file path=word/footer1.xml><?xml version="1.0" encoding="utf-8"?>
+<w:ftr xmlns:wpc="http://schemas.microsoft.com/office/word/2010/wordprocessingCanvas" xmlns:mc="http://schemas.openxmlformats.org/markup-compatibility/2006" xmlns:o="urn:schemas-microsoft-com:office:office" xmlns:r="http://schemas.openxmlformats.org/officeDocument/2006/relationships" xmlns:m="http://schemas.openxmlformats.org/officeDocument/2006/math" xmlns:v="urn:schemas-microsoft-com:vml" xmlns:wp14="http://schemas.microsoft.com/office/word/2010/wordprocessingDrawing" xmlns:wp="http://schemas.openxmlformats.org/drawingml/2006/wordprocessingDrawing" xmlns:w10="urn:schemas-microsoft-com:office:word" xmlns:w="http://schemas.openxmlformats.org/wordprocessingml/2006/main" xmlns:w14="http://schemas.microsoft.com/office/word/2010/wordml" xmlns:wpg="http://schemas.microsoft.com/office/word/2010/wordprocessingGroup" xmlns:wpi="http://schemas.microsoft.com/office/word/2010/wordprocessingInk" xmlns:wne="http://schemas.microsoft.com/office/word/2006/wordml" xmlns:wps="http://schemas.microsoft.com/office/word/2010/wordprocessingShape" mc:Ignorable="w14 wp14">
+  <w:sdt>
+    <w:sdtPr>
+      <w:rPr>
+        <w:rFonts w:ascii="MS Reference Sans Serif" w:hAnsi="MS Reference Sans Serif"/>
+      </w:rPr>
+      <w:id w:val="-1146660590"/>
+      <w:docPartObj>
+        <w:docPartGallery w:val="Page Numbers (Bottom of Page)"/>
+        <w:docPartUnique/>
+      </w:docPartObj>
+    </w:sdtPr>
+    <w:sdtEndPr>
+      <w:rPr>
+        <w:color w:val="808080" w:themeColor="background1" w:themeShade="80"/>
+        <w:spacing w:val="60"/>
+      </w:rPr>
+    </w:sdtEndPr>
+    <w:sdtContent>
+      <w:p>
+        <w:pPr>
+          <w:pStyle w:val="Footer"/>
+          <w:pBdr>
+            <w:top w:val="single" w:sz="4" w:space="1" w:color="D9D9D9" w:themeColor="background1" w:themeShade="D9"/>
+          </w:pBdr>
+          <w:tabs>
+            <w:tab w:val="left" w:pos="8505"/>
+          </w:tabs>
+          <w:ind w:right="934"/>
+          <w:rPr>
+            <w:rFonts w:ascii="MS Reference Sans Serif" w:hAnsi="MS Reference Sans Serif"/>
+          </w:rPr>
+        </w:pPr>
+        <w:sdt>
+          <w:sdtPr>
+            <w:rPr>
+              <w:rFonts w:ascii="MS Reference Sans Serif" w:hAnsi="MS Reference Sans Serif"/>
+              <w:color w:val="808080" w:themeColor="background1" w:themeShade="80"/>
+              <w:spacing w:val="60"/>
+            </w:rPr>
+            <w:alias w:val="Author"/>
+            <w:tag w:val=""/>
+            <w:id w:val="156971213"/>
+            <w:placeholder>
+              <w:docPart w:val="BD764BD4EA0942EB926F41B330F47309"/>
+            </w:placeholder>
+            <w:dataBinding w:prefixMappings="xmlns:ns0='http://purl.org/dc/elements/1.1/' xmlns:ns1='http://schemas.openxmlformats.org/package/2006/metadata/core-properties' " w:xpath="/ns1:coreProperties[1]/ns0:creator[1]" w:storeItemID="{6C3C8BC8-F283-45AE-878A-BAB7291924A1}"/>
+            <w:text/>
+          </w:sdtPr>
+          <w:sdtContent>
+            <w:r>
+              <w:rPr>
+                <w:rFonts w:ascii="MS Reference Sans Serif" w:hAnsi="MS Reference Sans Serif"/>
+                <w:color w:val="808080" w:themeColor="background1" w:themeShade="80"/>
+                <w:spacing w:val="60"/>
+                <w:lang w:val="de-AT"/>
+              </w:rPr>
+              <w:t>MURR</w:t>
+            </w:r>
+            <w:r>
+              <w:rPr>
+                <w:rFonts w:ascii="MS Reference Sans Serif" w:hAnsi="MS Reference Sans Serif"/>
+                <w:color w:val="808080" w:themeColor="background1" w:themeShade="80"/>
+                <w:spacing w:val="60"/>
+                <w:lang w:val="de-AT"/>
+              </w:rPr>
+              <w:t>ENT Mario</w:t>
+            </w:r>
+          </w:sdtContent>
+        </w:sdt>
+        <w:r>
+          <w:rPr>
+            <w:rFonts w:ascii="MS Reference Sans Serif" w:hAnsi="MS Reference Sans Serif"/>
+          </w:rPr>
+          <w:t xml:space="preserve"> </w:t>
+        </w:r>
+        <w:r>
+          <w:rPr>
+            <w:rFonts w:ascii="MS Reference Sans Serif" w:hAnsi="MS Reference Sans Serif"/>
+          </w:rPr>
+          <w:tab/>
+        </w:r>
+        <w:r>
+          <w:rPr>
+            <w:rFonts w:ascii="MS Reference Sans Serif" w:hAnsi="MS Reference Sans Serif"/>
+          </w:rPr>
+          <w:fldChar w:fldCharType="begin"/>
+        </w:r>
+        <w:r>
+          <w:rPr>
+            <w:rFonts w:ascii="MS Reference Sans Serif" w:hAnsi="MS Reference Sans Serif"/>
+          </w:rPr>
+          <w:instrText xml:space="preserve"> PAGE   \* MERGEFORMAT </w:instrText>
+        </w:r>
+        <w:r>
+          <w:rPr>
+            <w:rFonts w:ascii="MS Reference Sans Serif" w:hAnsi="MS Reference Sans Serif"/>
+          </w:rPr>
+          <w:fldChar w:fldCharType="separate"/>
+        </w:r>
+        <w:r>
+          <w:rPr>
+            <w:rFonts w:ascii="MS Reference Sans Serif" w:hAnsi="MS Reference Sans Serif"/>
+            <w:noProof/>
+          </w:rPr>
+          <w:t>2</w:t>
+        </w:r>
+        <w:r>
+          <w:rPr>
+            <w:rFonts w:ascii="MS Reference Sans Serif" w:hAnsi="MS Reference Sans Serif"/>
+            <w:noProof/>
+          </w:rPr>
+          <w:fldChar w:fldCharType="end"/>
+        </w:r>
+        <w:r>
+          <w:rPr>
+            <w:rFonts w:ascii="MS Reference Sans Serif" w:hAnsi="MS Reference Sans Serif"/>
+          </w:rPr>
+          <w:t xml:space="preserve"> | </w:t>
+        </w:r>
+        <w:r>
+          <w:rPr>
+            <w:rFonts w:ascii="MS Reference Sans Serif" w:hAnsi="MS Reference Sans Serif"/>
+            <w:color w:val="808080" w:themeColor="background1" w:themeShade="80"/>
+            <w:spacing w:val="60"/>
+          </w:rPr>
+          <w:t>Page</w:t>
+        </w:r>
+      </w:p>
+    </w:sdtContent>
+  </w:sdt>
+</w:ftr>
+</file>
+
 <file path=word/footnotes.xml><?xml version="1.0" encoding="utf-8"?>
 <w:footnotes xmlns:wpc="http://schemas.microsoft.com/office/word/2010/wordprocessingCanvas" xmlns:mc="http://schemas.openxmlformats.org/markup-compatibility/2006" xmlns:o="urn:schemas-microsoft-com:office:office" xmlns:r="http://schemas.openxmlformats.org/officeDocument/2006/relationships" xmlns:m="http://schemas.openxmlformats.org/officeDocument/2006/math" xmlns:v="urn:schemas-microsoft-com:vml" xmlns:wp14="http://schemas.microsoft.com/office/word/2010/wordprocessingDrawing" xmlns:wp="http://schemas.openxmlformats.org/drawingml/2006/wordprocessingDrawing" xmlns:w10="urn:schemas-microsoft-com:office:word" xmlns:w="http://schemas.openxmlformats.org/wordprocessingml/2006/main" xmlns:w14="http://schemas.microsoft.com/office/word/2010/wordml" xmlns:wpg="http://schemas.microsoft.com/office/word/2010/wordprocessingGroup" xmlns:wpi="http://schemas.microsoft.com/office/word/2010/wordprocessingInk" xmlns:wne="http://schemas.microsoft.com/office/word/2006/wordml" xmlns:wps="http://schemas.microsoft.com/office/word/2010/wordprocessingShape" mc:Ignorable="w14 wp14">
   <w:footnote w:type="separator" w:id="-1">
@@ -66,6 +1494,81 @@
     </w:p>
   </w:footnote>
 </w:footnotes>
+</file>
+
+<file path=word/header1.xml><?xml version="1.0" encoding="utf-8"?>
+<w:hdr xmlns:wpc="http://schemas.microsoft.com/office/word/2010/wordprocessingCanvas" xmlns:mc="http://schemas.openxmlformats.org/markup-compatibility/2006" xmlns:o="urn:schemas-microsoft-com:office:office" xmlns:r="http://schemas.openxmlformats.org/officeDocument/2006/relationships" xmlns:m="http://schemas.openxmlformats.org/officeDocument/2006/math" xmlns:v="urn:schemas-microsoft-com:vml" xmlns:wp14="http://schemas.microsoft.com/office/word/2010/wordprocessingDrawing" xmlns:wp="http://schemas.openxmlformats.org/drawingml/2006/wordprocessingDrawing" xmlns:w10="urn:schemas-microsoft-com:office:word" xmlns:w="http://schemas.openxmlformats.org/wordprocessingml/2006/main" xmlns:w14="http://schemas.microsoft.com/office/word/2010/wordml" xmlns:wpg="http://schemas.microsoft.com/office/word/2010/wordprocessingGroup" xmlns:wpi="http://schemas.microsoft.com/office/word/2010/wordprocessingInk" xmlns:wne="http://schemas.microsoft.com/office/word/2006/wordml" xmlns:wps="http://schemas.microsoft.com/office/word/2010/wordprocessingShape" mc:Ignorable="w14 wp14">
+  <w:p>
+    <w:pPr>
+      <w:pStyle w:val="Header"/>
+      <w:rPr>
+        <w:rFonts w:ascii="MS Reference Sans Serif" w:hAnsi="MS Reference Sans Serif"/>
+      </w:rPr>
+    </w:pPr>
+    <w:sdt>
+      <w:sdtPr>
+        <w:rPr>
+          <w:rFonts w:ascii="MS Reference Sans Serif" w:eastAsiaTheme="majorEastAsia" w:hAnsi="MS Reference Sans Serif" w:cstheme="majorBidi"/>
+          <w:sz w:val="24"/>
+        </w:rPr>
+        <w:alias w:val="Title"/>
+        <w:id w:val="78404852"/>
+        <w:placeholder>
+          <w:docPart w:val="E382A2D2A04549D5A3C87F4D4DCDCC14"/>
+        </w:placeholder>
+        <w:dataBinding w:prefixMappings="xmlns:ns0='http://schemas.openxmlformats.org/package/2006/metadata/core-properties' xmlns:ns1='http://purl.org/dc/elements/1.1/'" w:xpath="/ns0:coreProperties[1]/ns1:title[1]" w:storeItemID="{6C3C8BC8-F283-45AE-878A-BAB7291924A1}"/>
+        <w:text/>
+      </w:sdtPr>
+      <w:sdtContent>
+        <w:r>
+          <w:rPr>
+            <w:rFonts w:ascii="MS Reference Sans Serif" w:eastAsiaTheme="majorEastAsia" w:hAnsi="MS Reference Sans Serif" w:cstheme="majorBidi"/>
+            <w:sz w:val="24"/>
+            <w:lang w:val="de-AT"/>
+          </w:rPr>
+          <w:t>Verhandlungstechnik</w:t>
+        </w:r>
+      </w:sdtContent>
+    </w:sdt>
+    <w:r>
+      <w:rPr>
+        <w:rFonts w:ascii="MS Reference Sans Serif" w:eastAsiaTheme="majorEastAsia" w:hAnsi="MS Reference Sans Serif" w:cstheme="majorBidi"/>
+        <w:sz w:val="24"/>
+      </w:rPr>
+      <w:ptab w:relativeTo="margin" w:alignment="right" w:leader="none"/>
+    </w:r>
+    <w:sdt>
+      <w:sdtPr>
+        <w:rPr>
+          <w:rFonts w:ascii="MS Reference Sans Serif" w:eastAsiaTheme="majorEastAsia" w:hAnsi="MS Reference Sans Serif" w:cstheme="majorBidi"/>
+          <w:sz w:val="24"/>
+        </w:rPr>
+        <w:alias w:val="Date"/>
+        <w:id w:val="78404859"/>
+        <w:placeholder>
+          <w:docPart w:val="D018E4E383384866BAB5DC054C8B798B"/>
+        </w:placeholder>
+        <w:dataBinding w:prefixMappings="xmlns:ns0='http://schemas.microsoft.com/office/2006/coverPageProps'" w:xpath="/ns0:CoverPageProperties[1]/ns0:PublishDate[1]" w:storeItemID="{55AF091B-3C7A-41E3-B477-F2FDAA23CFDA}"/>
+        <w:date w:fullDate="2015-04-22T00:00:00Z">
+          <w:dateFormat w:val="MMMM d, yyyy"/>
+          <w:lid w:val="en-US"/>
+          <w:storeMappedDataAs w:val="dateTime"/>
+          <w:calendar w:val="gregorian"/>
+        </w:date>
+      </w:sdtPr>
+      <w:sdtContent>
+        <w:r>
+          <w:rPr>
+            <w:rFonts w:ascii="MS Reference Sans Serif" w:eastAsiaTheme="majorEastAsia" w:hAnsi="MS Reference Sans Serif" w:cstheme="majorBidi"/>
+            <w:sz w:val="24"/>
+            <w:lang w:val="en-US"/>
+          </w:rPr>
+          <w:t>April 22, 2015</w:t>
+        </w:r>
+      </w:sdtContent>
+    </w:sdt>
+  </w:p>
+</w:hdr>
 </file>
 
 <file path=word/numbering.xml><?xml version="1.0" encoding="utf-8"?>
@@ -390,6 +1893,119 @@
     </w:lvl>
   </w:abstractNum>
   <w:abstractNum w:abstractNumId="7">
+    <w:nsid w:val="2B1165AD"/>
+    <w:multiLevelType w:val="hybridMultilevel"/>
+    <w:tmpl w:val="CCA8C870"/>
+    <w:lvl w:ilvl="0" w:tplc="08090001">
+      <w:start w:val="1"/>
+      <w:numFmt w:val="bullet"/>
+      <w:lvlText w:val=""/>
+      <w:lvlJc w:val="left"/>
+      <w:pPr>
+        <w:ind w:left="720" w:hanging="360"/>
+      </w:pPr>
+      <w:rPr>
+        <w:rFonts w:ascii="Symbol" w:hAnsi="Symbol" w:hint="default"/>
+      </w:rPr>
+    </w:lvl>
+    <w:lvl w:ilvl="1" w:tplc="08090003" w:tentative="1">
+      <w:start w:val="1"/>
+      <w:numFmt w:val="bullet"/>
+      <w:lvlText w:val="o"/>
+      <w:lvlJc w:val="left"/>
+      <w:pPr>
+        <w:ind w:left="1440" w:hanging="360"/>
+      </w:pPr>
+      <w:rPr>
+        <w:rFonts w:ascii="Courier New" w:hAnsi="Courier New" w:cs="Courier New" w:hint="default"/>
+      </w:rPr>
+    </w:lvl>
+    <w:lvl w:ilvl="2" w:tplc="08090005" w:tentative="1">
+      <w:start w:val="1"/>
+      <w:numFmt w:val="bullet"/>
+      <w:lvlText w:val=""/>
+      <w:lvlJc w:val="left"/>
+      <w:pPr>
+        <w:ind w:left="2160" w:hanging="360"/>
+      </w:pPr>
+      <w:rPr>
+        <w:rFonts w:ascii="Wingdings" w:hAnsi="Wingdings" w:hint="default"/>
+      </w:rPr>
+    </w:lvl>
+    <w:lvl w:ilvl="3" w:tplc="08090001" w:tentative="1">
+      <w:start w:val="1"/>
+      <w:numFmt w:val="bullet"/>
+      <w:lvlText w:val=""/>
+      <w:lvlJc w:val="left"/>
+      <w:pPr>
+        <w:ind w:left="2880" w:hanging="360"/>
+      </w:pPr>
+      <w:rPr>
+        <w:rFonts w:ascii="Symbol" w:hAnsi="Symbol" w:hint="default"/>
+      </w:rPr>
+    </w:lvl>
+    <w:lvl w:ilvl="4" w:tplc="08090003" w:tentative="1">
+      <w:start w:val="1"/>
+      <w:numFmt w:val="bullet"/>
+      <w:lvlText w:val="o"/>
+      <w:lvlJc w:val="left"/>
+      <w:pPr>
+        <w:ind w:left="3600" w:hanging="360"/>
+      </w:pPr>
+      <w:rPr>
+        <w:rFonts w:ascii="Courier New" w:hAnsi="Courier New" w:cs="Courier New" w:hint="default"/>
+      </w:rPr>
+    </w:lvl>
+    <w:lvl w:ilvl="5" w:tplc="08090005" w:tentative="1">
+      <w:start w:val="1"/>
+      <w:numFmt w:val="bullet"/>
+      <w:lvlText w:val=""/>
+      <w:lvlJc w:val="left"/>
+      <w:pPr>
+        <w:ind w:left="4320" w:hanging="360"/>
+      </w:pPr>
+      <w:rPr>
+        <w:rFonts w:ascii="Wingdings" w:hAnsi="Wingdings" w:hint="default"/>
+      </w:rPr>
+    </w:lvl>
+    <w:lvl w:ilvl="6" w:tplc="08090001" w:tentative="1">
+      <w:start w:val="1"/>
+      <w:numFmt w:val="bullet"/>
+      <w:lvlText w:val=""/>
+      <w:lvlJc w:val="left"/>
+      <w:pPr>
+        <w:ind w:left="5040" w:hanging="360"/>
+      </w:pPr>
+      <w:rPr>
+        <w:rFonts w:ascii="Symbol" w:hAnsi="Symbol" w:hint="default"/>
+      </w:rPr>
+    </w:lvl>
+    <w:lvl w:ilvl="7" w:tplc="08090003" w:tentative="1">
+      <w:start w:val="1"/>
+      <w:numFmt w:val="bullet"/>
+      <w:lvlText w:val="o"/>
+      <w:lvlJc w:val="left"/>
+      <w:pPr>
+        <w:ind w:left="5760" w:hanging="360"/>
+      </w:pPr>
+      <w:rPr>
+        <w:rFonts w:ascii="Courier New" w:hAnsi="Courier New" w:cs="Courier New" w:hint="default"/>
+      </w:rPr>
+    </w:lvl>
+    <w:lvl w:ilvl="8" w:tplc="08090005" w:tentative="1">
+      <w:start w:val="1"/>
+      <w:numFmt w:val="bullet"/>
+      <w:lvlText w:val=""/>
+      <w:lvlJc w:val="left"/>
+      <w:pPr>
+        <w:ind w:left="6480" w:hanging="360"/>
+      </w:pPr>
+      <w:rPr>
+        <w:rFonts w:ascii="Wingdings" w:hAnsi="Wingdings" w:hint="default"/>
+      </w:rPr>
+    </w:lvl>
+  </w:abstractNum>
+  <w:abstractNum w:abstractNumId="8">
     <w:nsid w:val="519B78F9"/>
     <w:multiLevelType w:val="singleLevel"/>
     <w:tmpl w:val="A65EFBAC"/>
@@ -407,6 +2023,232 @@
       <w:rPr>
         <w:rFonts w:ascii="Monotype Sorts" w:hAnsi="Monotype Sorts" w:hint="default"/>
         <w:sz w:val="14"/>
+      </w:rPr>
+    </w:lvl>
+  </w:abstractNum>
+  <w:abstractNum w:abstractNumId="9">
+    <w:nsid w:val="717311CA"/>
+    <w:multiLevelType w:val="hybridMultilevel"/>
+    <w:tmpl w:val="4A226924"/>
+    <w:lvl w:ilvl="0" w:tplc="08090001">
+      <w:start w:val="1"/>
+      <w:numFmt w:val="bullet"/>
+      <w:lvlText w:val=""/>
+      <w:lvlJc w:val="left"/>
+      <w:pPr>
+        <w:ind w:left="720" w:hanging="360"/>
+      </w:pPr>
+      <w:rPr>
+        <w:rFonts w:ascii="Symbol" w:hAnsi="Symbol" w:hint="default"/>
+      </w:rPr>
+    </w:lvl>
+    <w:lvl w:ilvl="1" w:tplc="08090003" w:tentative="1">
+      <w:start w:val="1"/>
+      <w:numFmt w:val="bullet"/>
+      <w:lvlText w:val="o"/>
+      <w:lvlJc w:val="left"/>
+      <w:pPr>
+        <w:ind w:left="1440" w:hanging="360"/>
+      </w:pPr>
+      <w:rPr>
+        <w:rFonts w:ascii="Courier New" w:hAnsi="Courier New" w:cs="Courier New" w:hint="default"/>
+      </w:rPr>
+    </w:lvl>
+    <w:lvl w:ilvl="2" w:tplc="08090005" w:tentative="1">
+      <w:start w:val="1"/>
+      <w:numFmt w:val="bullet"/>
+      <w:lvlText w:val=""/>
+      <w:lvlJc w:val="left"/>
+      <w:pPr>
+        <w:ind w:left="2160" w:hanging="360"/>
+      </w:pPr>
+      <w:rPr>
+        <w:rFonts w:ascii="Wingdings" w:hAnsi="Wingdings" w:hint="default"/>
+      </w:rPr>
+    </w:lvl>
+    <w:lvl w:ilvl="3" w:tplc="08090001" w:tentative="1">
+      <w:start w:val="1"/>
+      <w:numFmt w:val="bullet"/>
+      <w:lvlText w:val=""/>
+      <w:lvlJc w:val="left"/>
+      <w:pPr>
+        <w:ind w:left="2880" w:hanging="360"/>
+      </w:pPr>
+      <w:rPr>
+        <w:rFonts w:ascii="Symbol" w:hAnsi="Symbol" w:hint="default"/>
+      </w:rPr>
+    </w:lvl>
+    <w:lvl w:ilvl="4" w:tplc="08090003" w:tentative="1">
+      <w:start w:val="1"/>
+      <w:numFmt w:val="bullet"/>
+      <w:lvlText w:val="o"/>
+      <w:lvlJc w:val="left"/>
+      <w:pPr>
+        <w:ind w:left="3600" w:hanging="360"/>
+      </w:pPr>
+      <w:rPr>
+        <w:rFonts w:ascii="Courier New" w:hAnsi="Courier New" w:cs="Courier New" w:hint="default"/>
+      </w:rPr>
+    </w:lvl>
+    <w:lvl w:ilvl="5" w:tplc="08090005" w:tentative="1">
+      <w:start w:val="1"/>
+      <w:numFmt w:val="bullet"/>
+      <w:lvlText w:val=""/>
+      <w:lvlJc w:val="left"/>
+      <w:pPr>
+        <w:ind w:left="4320" w:hanging="360"/>
+      </w:pPr>
+      <w:rPr>
+        <w:rFonts w:ascii="Wingdings" w:hAnsi="Wingdings" w:hint="default"/>
+      </w:rPr>
+    </w:lvl>
+    <w:lvl w:ilvl="6" w:tplc="08090001" w:tentative="1">
+      <w:start w:val="1"/>
+      <w:numFmt w:val="bullet"/>
+      <w:lvlText w:val=""/>
+      <w:lvlJc w:val="left"/>
+      <w:pPr>
+        <w:ind w:left="5040" w:hanging="360"/>
+      </w:pPr>
+      <w:rPr>
+        <w:rFonts w:ascii="Symbol" w:hAnsi="Symbol" w:hint="default"/>
+      </w:rPr>
+    </w:lvl>
+    <w:lvl w:ilvl="7" w:tplc="08090003" w:tentative="1">
+      <w:start w:val="1"/>
+      <w:numFmt w:val="bullet"/>
+      <w:lvlText w:val="o"/>
+      <w:lvlJc w:val="left"/>
+      <w:pPr>
+        <w:ind w:left="5760" w:hanging="360"/>
+      </w:pPr>
+      <w:rPr>
+        <w:rFonts w:ascii="Courier New" w:hAnsi="Courier New" w:cs="Courier New" w:hint="default"/>
+      </w:rPr>
+    </w:lvl>
+    <w:lvl w:ilvl="8" w:tplc="08090005" w:tentative="1">
+      <w:start w:val="1"/>
+      <w:numFmt w:val="bullet"/>
+      <w:lvlText w:val=""/>
+      <w:lvlJc w:val="left"/>
+      <w:pPr>
+        <w:ind w:left="6480" w:hanging="360"/>
+      </w:pPr>
+      <w:rPr>
+        <w:rFonts w:ascii="Wingdings" w:hAnsi="Wingdings" w:hint="default"/>
+      </w:rPr>
+    </w:lvl>
+  </w:abstractNum>
+  <w:abstractNum w:abstractNumId="10">
+    <w:nsid w:val="78036BF1"/>
+    <w:multiLevelType w:val="hybridMultilevel"/>
+    <w:tmpl w:val="76C4CED2"/>
+    <w:lvl w:ilvl="0" w:tplc="08090001">
+      <w:start w:val="1"/>
+      <w:numFmt w:val="bullet"/>
+      <w:lvlText w:val=""/>
+      <w:lvlJc w:val="left"/>
+      <w:pPr>
+        <w:ind w:left="720" w:hanging="360"/>
+      </w:pPr>
+      <w:rPr>
+        <w:rFonts w:ascii="Symbol" w:hAnsi="Symbol" w:hint="default"/>
+      </w:rPr>
+    </w:lvl>
+    <w:lvl w:ilvl="1" w:tplc="08090003">
+      <w:start w:val="1"/>
+      <w:numFmt w:val="bullet"/>
+      <w:lvlText w:val="o"/>
+      <w:lvlJc w:val="left"/>
+      <w:pPr>
+        <w:ind w:left="1440" w:hanging="360"/>
+      </w:pPr>
+      <w:rPr>
+        <w:rFonts w:ascii="Courier New" w:hAnsi="Courier New" w:cs="Courier New" w:hint="default"/>
+      </w:rPr>
+    </w:lvl>
+    <w:lvl w:ilvl="2" w:tplc="08090005" w:tentative="1">
+      <w:start w:val="1"/>
+      <w:numFmt w:val="bullet"/>
+      <w:lvlText w:val=""/>
+      <w:lvlJc w:val="left"/>
+      <w:pPr>
+        <w:ind w:left="2160" w:hanging="360"/>
+      </w:pPr>
+      <w:rPr>
+        <w:rFonts w:ascii="Wingdings" w:hAnsi="Wingdings" w:hint="default"/>
+      </w:rPr>
+    </w:lvl>
+    <w:lvl w:ilvl="3" w:tplc="08090001" w:tentative="1">
+      <w:start w:val="1"/>
+      <w:numFmt w:val="bullet"/>
+      <w:lvlText w:val=""/>
+      <w:lvlJc w:val="left"/>
+      <w:pPr>
+        <w:ind w:left="2880" w:hanging="360"/>
+      </w:pPr>
+      <w:rPr>
+        <w:rFonts w:ascii="Symbol" w:hAnsi="Symbol" w:hint="default"/>
+      </w:rPr>
+    </w:lvl>
+    <w:lvl w:ilvl="4" w:tplc="08090003" w:tentative="1">
+      <w:start w:val="1"/>
+      <w:numFmt w:val="bullet"/>
+      <w:lvlText w:val="o"/>
+      <w:lvlJc w:val="left"/>
+      <w:pPr>
+        <w:ind w:left="3600" w:hanging="360"/>
+      </w:pPr>
+      <w:rPr>
+        <w:rFonts w:ascii="Courier New" w:hAnsi="Courier New" w:cs="Courier New" w:hint="default"/>
+      </w:rPr>
+    </w:lvl>
+    <w:lvl w:ilvl="5" w:tplc="08090005" w:tentative="1">
+      <w:start w:val="1"/>
+      <w:numFmt w:val="bullet"/>
+      <w:lvlText w:val=""/>
+      <w:lvlJc w:val="left"/>
+      <w:pPr>
+        <w:ind w:left="4320" w:hanging="360"/>
+      </w:pPr>
+      <w:rPr>
+        <w:rFonts w:ascii="Wingdings" w:hAnsi="Wingdings" w:hint="default"/>
+      </w:rPr>
+    </w:lvl>
+    <w:lvl w:ilvl="6" w:tplc="08090001" w:tentative="1">
+      <w:start w:val="1"/>
+      <w:numFmt w:val="bullet"/>
+      <w:lvlText w:val=""/>
+      <w:lvlJc w:val="left"/>
+      <w:pPr>
+        <w:ind w:left="5040" w:hanging="360"/>
+      </w:pPr>
+      <w:rPr>
+        <w:rFonts w:ascii="Symbol" w:hAnsi="Symbol" w:hint="default"/>
+      </w:rPr>
+    </w:lvl>
+    <w:lvl w:ilvl="7" w:tplc="08090003" w:tentative="1">
+      <w:start w:val="1"/>
+      <w:numFmt w:val="bullet"/>
+      <w:lvlText w:val="o"/>
+      <w:lvlJc w:val="left"/>
+      <w:pPr>
+        <w:ind w:left="5760" w:hanging="360"/>
+      </w:pPr>
+      <w:rPr>
+        <w:rFonts w:ascii="Courier New" w:hAnsi="Courier New" w:cs="Courier New" w:hint="default"/>
+      </w:rPr>
+    </w:lvl>
+    <w:lvl w:ilvl="8" w:tplc="08090005" w:tentative="1">
+      <w:start w:val="1"/>
+      <w:numFmt w:val="bullet"/>
+      <w:lvlText w:val=""/>
+      <w:lvlJc w:val="left"/>
+      <w:pPr>
+        <w:ind w:left="6480" w:hanging="360"/>
+      </w:pPr>
+      <w:rPr>
+        <w:rFonts w:ascii="Wingdings" w:hAnsi="Wingdings" w:hint="default"/>
       </w:rPr>
     </w:lvl>
   </w:abstractNum>
@@ -456,7 +2298,7 @@
     </w:lvlOverride>
   </w:num>
   <w:num w:numId="10">
-    <w:abstractNumId w:val="7"/>
+    <w:abstractNumId w:val="8"/>
   </w:num>
   <w:num w:numId="11">
     <w:abstractNumId w:val="5"/>
@@ -518,6 +2360,15 @@
   <w:num w:numId="30">
     <w:abstractNumId w:val="6"/>
   </w:num>
+  <w:num w:numId="31">
+    <w:abstractNumId w:val="10"/>
+  </w:num>
+  <w:num w:numId="32">
+    <w:abstractNumId w:val="7"/>
+  </w:num>
+  <w:num w:numId="33">
+    <w:abstractNumId w:val="9"/>
+  </w:num>
 </w:numbering>
 </file>
 
@@ -562,8 +2413,6 @@
     <w:lsdException w:name="toc 9" w:uiPriority="39"/>
     <w:lsdException w:name="Normal Indent" w:uiPriority="0" w:unhideWhenUsed="0"/>
     <w:lsdException w:name="footnote text" w:uiPriority="39"/>
-    <w:lsdException w:name="header" w:uiPriority="39"/>
-    <w:lsdException w:name="footer" w:uiPriority="39"/>
     <w:lsdException w:name="index heading" w:uiPriority="39"/>
     <w:lsdException w:name="caption" w:uiPriority="39" w:qFormat="1"/>
     <w:lsdException w:name="footnote reference" w:uiPriority="39"/>
@@ -1080,8 +2929,7 @@
     <w:name w:val="footer"/>
     <w:basedOn w:val="Normal"/>
     <w:link w:val="FooterChar"/>
-    <w:uiPriority w:val="39"/>
-    <w:semiHidden/>
+    <w:uiPriority w:val="99"/>
     <w:rsid w:val="00C73A29"/>
     <w:pPr>
       <w:tabs>
@@ -1096,8 +2944,7 @@
     <w:name w:val="Footer Char"/>
     <w:basedOn w:val="DefaultParagraphFont"/>
     <w:link w:val="Footer"/>
-    <w:uiPriority w:val="39"/>
-    <w:semiHidden/>
+    <w:uiPriority w:val="99"/>
     <w:rsid w:val="00B2153D"/>
     <w:rPr>
       <w:rFonts w:ascii="Arial" w:hAnsi="Arial" w:cs="Times New Roman"/>
@@ -1119,7 +2966,7 @@
     <w:name w:val="header"/>
     <w:basedOn w:val="Normal"/>
     <w:link w:val="HeaderChar"/>
-    <w:uiPriority w:val="39"/>
+    <w:uiPriority w:val="99"/>
     <w:unhideWhenUsed/>
     <w:rsid w:val="00C73A29"/>
     <w:pPr>
@@ -1135,7 +2982,7 @@
     <w:name w:val="Header Char"/>
     <w:basedOn w:val="DefaultParagraphFont"/>
     <w:link w:val="Header"/>
-    <w:uiPriority w:val="39"/>
+    <w:uiPriority w:val="99"/>
     <w:rsid w:val="0081536B"/>
     <w:rPr>
       <w:rFonts w:ascii="Arial" w:hAnsi="Arial" w:cs="Times New Roman"/>
@@ -1742,6 +3589,28 @@
     <w:pPr>
       <w:spacing w:before="120" w:line="240" w:lineRule="auto"/>
     </w:pPr>
+  </w:style>
+  <w:style w:type="paragraph" w:styleId="ListParagraph">
+    <w:name w:val="List Paragraph"/>
+    <w:basedOn w:val="Normal"/>
+    <w:uiPriority w:val="34"/>
+    <w:semiHidden/>
+    <w:qFormat/>
+    <w:rsid w:val="00264DE4"/>
+    <w:pPr>
+      <w:ind w:left="720"/>
+      <w:contextualSpacing/>
+    </w:pPr>
+  </w:style>
+  <w:style w:type="character" w:styleId="PlaceholderText">
+    <w:name w:val="Placeholder Text"/>
+    <w:basedOn w:val="DefaultParagraphFont"/>
+    <w:uiPriority w:val="99"/>
+    <w:semiHidden/>
+    <w:rsid w:val="001F767B"/>
+    <w:rPr>
+      <w:color w:val="808080"/>
+    </w:rPr>
   </w:style>
 </w:styles>
 </file>
@@ -1787,8 +3656,6 @@
     <w:lsdException w:name="toc 9" w:uiPriority="39"/>
     <w:lsdException w:name="Normal Indent" w:uiPriority="0" w:unhideWhenUsed="0"/>
     <w:lsdException w:name="footnote text" w:uiPriority="39"/>
-    <w:lsdException w:name="header" w:uiPriority="39"/>
-    <w:lsdException w:name="footer" w:uiPriority="39"/>
     <w:lsdException w:name="index heading" w:uiPriority="39"/>
     <w:lsdException w:name="caption" w:uiPriority="39" w:qFormat="1"/>
     <w:lsdException w:name="footnote reference" w:uiPriority="39"/>
@@ -2305,8 +4172,7 @@
     <w:name w:val="footer"/>
     <w:basedOn w:val="Normal"/>
     <w:link w:val="FooterChar"/>
-    <w:uiPriority w:val="39"/>
-    <w:semiHidden/>
+    <w:uiPriority w:val="99"/>
     <w:rsid w:val="00C73A29"/>
     <w:pPr>
       <w:tabs>
@@ -2321,8 +4187,7 @@
     <w:name w:val="Footer Char"/>
     <w:basedOn w:val="DefaultParagraphFont"/>
     <w:link w:val="Footer"/>
-    <w:uiPriority w:val="39"/>
-    <w:semiHidden/>
+    <w:uiPriority w:val="99"/>
     <w:rsid w:val="00B2153D"/>
     <w:rPr>
       <w:rFonts w:ascii="Arial" w:hAnsi="Arial" w:cs="Times New Roman"/>
@@ -2344,7 +4209,7 @@
     <w:name w:val="header"/>
     <w:basedOn w:val="Normal"/>
     <w:link w:val="HeaderChar"/>
-    <w:uiPriority w:val="39"/>
+    <w:uiPriority w:val="99"/>
     <w:unhideWhenUsed/>
     <w:rsid w:val="00C73A29"/>
     <w:pPr>
@@ -2360,7 +4225,7 @@
     <w:name w:val="Header Char"/>
     <w:basedOn w:val="DefaultParagraphFont"/>
     <w:link w:val="Header"/>
-    <w:uiPriority w:val="39"/>
+    <w:uiPriority w:val="99"/>
     <w:rsid w:val="0081536B"/>
     <w:rPr>
       <w:rFonts w:ascii="Arial" w:hAnsi="Arial" w:cs="Times New Roman"/>
@@ -2968,7 +4833,702 @@
       <w:spacing w:before="120" w:line="240" w:lineRule="auto"/>
     </w:pPr>
   </w:style>
+  <w:style w:type="paragraph" w:styleId="ListParagraph">
+    <w:name w:val="List Paragraph"/>
+    <w:basedOn w:val="Normal"/>
+    <w:uiPriority w:val="34"/>
+    <w:semiHidden/>
+    <w:qFormat/>
+    <w:rsid w:val="00264DE4"/>
+    <w:pPr>
+      <w:ind w:left="720"/>
+      <w:contextualSpacing/>
+    </w:pPr>
+  </w:style>
+  <w:style w:type="character" w:styleId="PlaceholderText">
+    <w:name w:val="Placeholder Text"/>
+    <w:basedOn w:val="DefaultParagraphFont"/>
+    <w:uiPriority w:val="99"/>
+    <w:semiHidden/>
+    <w:rsid w:val="001F767B"/>
+    <w:rPr>
+      <w:color w:val="808080"/>
+    </w:rPr>
+  </w:style>
 </w:styles>
+</file>
+
+<file path=word/glossary/document.xml><?xml version="1.0" encoding="utf-8"?>
+<w:glossaryDocument xmlns:wpc="http://schemas.microsoft.com/office/word/2010/wordprocessingCanvas" xmlns:mc="http://schemas.openxmlformats.org/markup-compatibility/2006" xmlns:o="urn:schemas-microsoft-com:office:office" xmlns:r="http://schemas.openxmlformats.org/officeDocument/2006/relationships" xmlns:m="http://schemas.openxmlformats.org/officeDocument/2006/math" xmlns:v="urn:schemas-microsoft-com:vml" xmlns:wp14="http://schemas.microsoft.com/office/word/2010/wordprocessingDrawing" xmlns:wp="http://schemas.openxmlformats.org/drawingml/2006/wordprocessingDrawing" xmlns:w10="urn:schemas-microsoft-com:office:word" xmlns:w="http://schemas.openxmlformats.org/wordprocessingml/2006/main" xmlns:w14="http://schemas.microsoft.com/office/word/2010/wordml" xmlns:wpg="http://schemas.microsoft.com/office/word/2010/wordprocessingGroup" xmlns:wpi="http://schemas.microsoft.com/office/word/2010/wordprocessingInk" xmlns:wne="http://schemas.microsoft.com/office/word/2006/wordml" xmlns:wps="http://schemas.microsoft.com/office/word/2010/wordprocessingShape" mc:Ignorable="w14 wp14">
+  <w:docParts>
+    <w:docPart>
+      <w:docPartPr>
+        <w:name w:val="BD764BD4EA0942EB926F41B330F47309"/>
+        <w:category>
+          <w:name w:val="General"/>
+          <w:gallery w:val="placeholder"/>
+        </w:category>
+        <w:types>
+          <w:type w:val="bbPlcHdr"/>
+        </w:types>
+        <w:behaviors>
+          <w:behavior w:val="content"/>
+        </w:behaviors>
+        <w:guid w:val="{14CC98D1-D874-49D2-B572-A5FD3BEBA699}"/>
+      </w:docPartPr>
+      <w:docPartBody>
+        <w:p>
+          <w:pPr>
+            <w:pStyle w:val="BD764BD4EA0942EB926F41B330F47309"/>
+          </w:pPr>
+          <w:r>
+            <w:rPr>
+              <w:rStyle w:val="PlaceholderText"/>
+            </w:rPr>
+            <w:t>[Author]</w:t>
+          </w:r>
+        </w:p>
+      </w:docPartBody>
+    </w:docPart>
+    <w:docPart>
+      <w:docPartPr>
+        <w:name w:val="E382A2D2A04549D5A3C87F4D4DCDCC14"/>
+        <w:category>
+          <w:name w:val="General"/>
+          <w:gallery w:val="placeholder"/>
+        </w:category>
+        <w:types>
+          <w:type w:val="bbPlcHdr"/>
+        </w:types>
+        <w:behaviors>
+          <w:behavior w:val="content"/>
+        </w:behaviors>
+        <w:guid w:val="{AA6CD71D-46F0-4DB3-AFCC-53D30C5E622D}"/>
+      </w:docPartPr>
+      <w:docPartBody>
+        <w:p>
+          <w:pPr>
+            <w:pStyle w:val="E382A2D2A04549D5A3C87F4D4DCDCC14"/>
+          </w:pPr>
+          <w:r>
+            <w:rPr>
+              <w:rFonts w:asciiTheme="majorHAnsi" w:eastAsiaTheme="majorEastAsia" w:hAnsiTheme="majorHAnsi" w:cstheme="majorBidi"/>
+              <w:color w:val="4F81BD" w:themeColor="accent1"/>
+              <w:sz w:val="24"/>
+            </w:rPr>
+            <w:t>[Type the document title]</w:t>
+          </w:r>
+        </w:p>
+      </w:docPartBody>
+    </w:docPart>
+    <w:docPart>
+      <w:docPartPr>
+        <w:name w:val="D018E4E383384866BAB5DC054C8B798B"/>
+        <w:category>
+          <w:name w:val="General"/>
+          <w:gallery w:val="placeholder"/>
+        </w:category>
+        <w:types>
+          <w:type w:val="bbPlcHdr"/>
+        </w:types>
+        <w:behaviors>
+          <w:behavior w:val="content"/>
+        </w:behaviors>
+        <w:guid w:val="{62A4439C-08C1-4AAA-A970-9A1967826058}"/>
+      </w:docPartPr>
+      <w:docPartBody>
+        <w:p>
+          <w:pPr>
+            <w:pStyle w:val="D018E4E383384866BAB5DC054C8B798B"/>
+          </w:pPr>
+          <w:r>
+            <w:rPr>
+              <w:rFonts w:asciiTheme="majorHAnsi" w:eastAsiaTheme="majorEastAsia" w:hAnsiTheme="majorHAnsi" w:cstheme="majorBidi"/>
+              <w:color w:val="4F81BD" w:themeColor="accent1"/>
+              <w:sz w:val="24"/>
+            </w:rPr>
+            <w:t>[Pick the date]</w:t>
+          </w:r>
+        </w:p>
+      </w:docPartBody>
+    </w:docPart>
+  </w:docParts>
+</w:glossaryDocument>
+</file>
+
+<file path=word/glossary/fontTable.xml><?xml version="1.0" encoding="utf-8"?>
+<w:fonts xmlns:mc="http://schemas.openxmlformats.org/markup-compatibility/2006" xmlns:r="http://schemas.openxmlformats.org/officeDocument/2006/relationships" xmlns:w="http://schemas.openxmlformats.org/wordprocessingml/2006/main" xmlns:w14="http://schemas.microsoft.com/office/word/2010/wordml" mc:Ignorable="w14">
+  <w:font w:name="Symbol">
+    <w:panose1 w:val="05050102010706020507"/>
+    <w:charset w:val="02"/>
+    <w:family w:val="roman"/>
+    <w:pitch w:val="variable"/>
+    <w:sig w:usb0="00000000" w:usb1="10000000" w:usb2="00000000" w:usb3="00000000" w:csb0="80000000" w:csb1="00000000"/>
+  </w:font>
+  <w:font w:name="Times New Roman">
+    <w:panose1 w:val="02020603050405020304"/>
+    <w:charset w:val="00"/>
+    <w:family w:val="roman"/>
+    <w:pitch w:val="variable"/>
+    <w:sig w:usb0="E0002AFF" w:usb1="C0007841" w:usb2="00000009" w:usb3="00000000" w:csb0="000001FF" w:csb1="00000000"/>
+  </w:font>
+  <w:font w:name="Courier New">
+    <w:panose1 w:val="02070309020205020404"/>
+    <w:charset w:val="00"/>
+    <w:family w:val="modern"/>
+    <w:pitch w:val="fixed"/>
+    <w:sig w:usb0="E0002AFF" w:usb1="C0007843" w:usb2="00000009" w:usb3="00000000" w:csb0="000001FF" w:csb1="00000000"/>
+  </w:font>
+  <w:font w:name="Wingdings">
+    <w:panose1 w:val="05000000000000000000"/>
+    <w:charset w:val="02"/>
+    <w:family w:val="auto"/>
+    <w:pitch w:val="variable"/>
+    <w:sig w:usb0="00000000" w:usb1="10000000" w:usb2="00000000" w:usb3="00000000" w:csb0="80000000" w:csb1="00000000"/>
+  </w:font>
+  <w:font w:name="Monotype Sorts">
+    <w:panose1 w:val="01010601010101010101"/>
+    <w:charset w:val="02"/>
+    <w:family w:val="auto"/>
+    <w:pitch w:val="variable"/>
+    <w:sig w:usb0="00000000" w:usb1="10000000" w:usb2="00000000" w:usb3="00000000" w:csb0="80000000" w:csb1="00000000"/>
+  </w:font>
+  <w:font w:name="Calibri">
+    <w:panose1 w:val="020F0502020204030204"/>
+    <w:charset w:val="00"/>
+    <w:family w:val="swiss"/>
+    <w:pitch w:val="variable"/>
+    <w:sig w:usb0="E00002FF" w:usb1="4000ACFF" w:usb2="00000001" w:usb3="00000000" w:csb0="0000019F" w:csb1="00000000"/>
+  </w:font>
+  <w:font w:name="Arial">
+    <w:panose1 w:val="020B0604020202020204"/>
+    <w:charset w:val="00"/>
+    <w:family w:val="swiss"/>
+    <w:pitch w:val="variable"/>
+    <w:sig w:usb0="E0002AFF" w:usb1="C0007843" w:usb2="00000009" w:usb3="00000000" w:csb0="000001FF" w:csb1="00000000"/>
+  </w:font>
+  <w:font w:name="Tahoma">
+    <w:panose1 w:val="020B0604030504040204"/>
+    <w:charset w:val="00"/>
+    <w:family w:val="swiss"/>
+    <w:pitch w:val="variable"/>
+    <w:sig w:usb0="E1002EFF" w:usb1="C000605B" w:usb2="00000029" w:usb3="00000000" w:csb0="000101FF" w:csb1="00000000"/>
+  </w:font>
+  <w:font w:name="MS Reference Sans Serif">
+    <w:panose1 w:val="020B0604030504040204"/>
+    <w:charset w:val="00"/>
+    <w:family w:val="swiss"/>
+    <w:pitch w:val="variable"/>
+    <w:sig w:usb0="20000287" w:usb1="00000000" w:usb2="00000000" w:usb3="00000000" w:csb0="0000019F" w:csb1="00000000"/>
+  </w:font>
+  <w:font w:name="Cambria">
+    <w:panose1 w:val="02040503050406030204"/>
+    <w:charset w:val="00"/>
+    <w:family w:val="roman"/>
+    <w:pitch w:val="variable"/>
+    <w:sig w:usb0="E00002FF" w:usb1="400004FF" w:usb2="00000000" w:usb3="00000000" w:csb0="0000019F" w:csb1="00000000"/>
+  </w:font>
+</w:fonts>
+</file>
+
+<file path=word/glossary/settings.xml><?xml version="1.0" encoding="utf-8"?>
+<w:settings xmlns:mc="http://schemas.openxmlformats.org/markup-compatibility/2006" xmlns:o="urn:schemas-microsoft-com:office:office" xmlns:r="http://schemas.openxmlformats.org/officeDocument/2006/relationships" xmlns:m="http://schemas.openxmlformats.org/officeDocument/2006/math" xmlns:v="urn:schemas-microsoft-com:vml" xmlns:w10="urn:schemas-microsoft-com:office:word" xmlns:w="http://schemas.openxmlformats.org/wordprocessingml/2006/main" xmlns:w14="http://schemas.microsoft.com/office/word/2010/wordml" xmlns:sl="http://schemas.openxmlformats.org/schemaLibrary/2006/main" mc:Ignorable="w14">
+  <w:view w:val="normal"/>
+  <w:defaultTabStop w:val="720"/>
+  <w:characterSpacingControl w:val="doNotCompress"/>
+  <w:compat>
+    <w:useFELayout/>
+    <w:compatSetting w:name="compatibilityMode" w:uri="http://schemas.microsoft.com/office/word" w:val="14"/>
+    <w:compatSetting w:name="overrideTableStyleFontSizeAndJustification" w:uri="http://schemas.microsoft.com/office/word" w:val="1"/>
+    <w:compatSetting w:name="enableOpenTypeFeatures" w:uri="http://schemas.microsoft.com/office/word" w:val="1"/>
+    <w:compatSetting w:name="doNotFlipMirrorIndents" w:uri="http://schemas.microsoft.com/office/word" w:val="1"/>
+  </w:compat>
+  <w:rsids>
+    <w:rsidRoot w:val="00C83C4C"/>
+    <w:rsid w:val="007C7B34"/>
+    <w:rsid w:val="00C83C4C"/>
+  </w:rsids>
+  <m:mathPr>
+    <m:mathFont m:val="Cambria Math"/>
+    <m:brkBin m:val="before"/>
+    <m:brkBinSub m:val="--"/>
+    <m:smallFrac m:val="0"/>
+    <m:dispDef/>
+    <m:lMargin m:val="0"/>
+    <m:rMargin m:val="0"/>
+    <m:defJc m:val="centerGroup"/>
+    <m:wrapIndent m:val="1440"/>
+    <m:intLim m:val="subSup"/>
+    <m:naryLim m:val="undOvr"/>
+  </m:mathPr>
+  <w:themeFontLang w:val="en-GB"/>
+  <w:clrSchemeMapping w:bg1="light1" w:t1="dark1" w:bg2="light2" w:t2="dark2" w:accent1="accent1" w:accent2="accent2" w:accent3="accent3" w:accent4="accent4" w:accent5="accent5" w:accent6="accent6" w:hyperlink="hyperlink" w:followedHyperlink="followedHyperlink"/>
+  <w:decimalSymbol w:val=","/>
+  <w:listSeparator w:val=";"/>
+</w:settings>
+</file>
+
+<file path=word/glossary/styles.xml><?xml version="1.0" encoding="utf-8"?>
+<w:styles xmlns:mc="http://schemas.openxmlformats.org/markup-compatibility/2006" xmlns:r="http://schemas.openxmlformats.org/officeDocument/2006/relationships" xmlns:w="http://schemas.openxmlformats.org/wordprocessingml/2006/main" xmlns:w14="http://schemas.microsoft.com/office/word/2010/wordml" mc:Ignorable="w14">
+  <w:docDefaults>
+    <w:rPrDefault>
+      <w:rPr>
+        <w:rFonts w:asciiTheme="minorHAnsi" w:eastAsiaTheme="minorEastAsia" w:hAnsiTheme="minorHAnsi" w:cstheme="minorBidi"/>
+        <w:sz w:val="22"/>
+        <w:szCs w:val="22"/>
+        <w:lang w:val="en-GB" w:eastAsia="en-GB" w:bidi="ar-SA"/>
+      </w:rPr>
+    </w:rPrDefault>
+    <w:pPrDefault>
+      <w:pPr>
+        <w:spacing w:after="200" w:line="276" w:lineRule="auto"/>
+      </w:pPr>
+    </w:pPrDefault>
+  </w:docDefaults>
+  <w:latentStyles w:defLockedState="0" w:defUIPriority="99" w:defSemiHidden="1" w:defUnhideWhenUsed="1" w:defQFormat="0" w:count="267">
+    <w:lsdException w:name="Normal" w:semiHidden="0" w:uiPriority="0" w:unhideWhenUsed="0" w:qFormat="1"/>
+    <w:lsdException w:name="heading 1" w:semiHidden="0" w:uiPriority="9" w:unhideWhenUsed="0" w:qFormat="1"/>
+    <w:lsdException w:name="heading 2" w:uiPriority="9" w:qFormat="1"/>
+    <w:lsdException w:name="heading 3" w:uiPriority="9" w:qFormat="1"/>
+    <w:lsdException w:name="heading 4" w:uiPriority="9" w:qFormat="1"/>
+    <w:lsdException w:name="heading 5" w:uiPriority="9" w:qFormat="1"/>
+    <w:lsdException w:name="heading 6" w:uiPriority="9" w:qFormat="1"/>
+    <w:lsdException w:name="heading 7" w:uiPriority="9" w:qFormat="1"/>
+    <w:lsdException w:name="heading 8" w:uiPriority="9" w:qFormat="1"/>
+    <w:lsdException w:name="heading 9" w:uiPriority="9" w:qFormat="1"/>
+    <w:lsdException w:name="toc 1" w:uiPriority="39"/>
+    <w:lsdException w:name="toc 2" w:uiPriority="39"/>
+    <w:lsdException w:name="toc 3" w:uiPriority="39"/>
+    <w:lsdException w:name="toc 4" w:uiPriority="39"/>
+    <w:lsdException w:name="toc 5" w:uiPriority="39"/>
+    <w:lsdException w:name="toc 6" w:uiPriority="39"/>
+    <w:lsdException w:name="toc 7" w:uiPriority="39"/>
+    <w:lsdException w:name="toc 8" w:uiPriority="39"/>
+    <w:lsdException w:name="toc 9" w:uiPriority="39"/>
+    <w:lsdException w:name="caption" w:uiPriority="35" w:qFormat="1"/>
+    <w:lsdException w:name="Title" w:semiHidden="0" w:uiPriority="10" w:unhideWhenUsed="0" w:qFormat="1"/>
+    <w:lsdException w:name="Default Paragraph Font" w:uiPriority="1"/>
+    <w:lsdException w:name="Subtitle" w:semiHidden="0" w:uiPriority="11" w:unhideWhenUsed="0" w:qFormat="1"/>
+    <w:lsdException w:name="Strong" w:semiHidden="0" w:uiPriority="22" w:unhideWhenUsed="0" w:qFormat="1"/>
+    <w:lsdException w:name="Emphasis" w:semiHidden="0" w:uiPriority="20" w:unhideWhenUsed="0" w:qFormat="1"/>
+    <w:lsdException w:name="Table Grid" w:semiHidden="0" w:uiPriority="59" w:unhideWhenUsed="0"/>
+    <w:lsdException w:name="Placeholder Text" w:unhideWhenUsed="0"/>
+    <w:lsdException w:name="No Spacing" w:semiHidden="0" w:uiPriority="1" w:unhideWhenUsed="0" w:qFormat="1"/>
+    <w:lsdException w:name="Light Shading" w:semiHidden="0" w:uiPriority="60" w:unhideWhenUsed="0"/>
+    <w:lsdException w:name="Light List" w:semiHidden="0" w:uiPriority="61" w:unhideWhenUsed="0"/>
+    <w:lsdException w:name="Light Grid" w:semiHidden="0" w:uiPriority="62" w:unhideWhenUsed="0"/>
+    <w:lsdException w:name="Medium Shading 1" w:semiHidden="0" w:uiPriority="63" w:unhideWhenUsed="0"/>
+    <w:lsdException w:name="Medium Shading 2" w:semiHidden="0" w:uiPriority="64" w:unhideWhenUsed="0"/>
+    <w:lsdException w:name="Medium List 1" w:semiHidden="0" w:uiPriority="65" w:unhideWhenUsed="0"/>
+    <w:lsdException w:name="Medium List 2" w:semiHidden="0" w:uiPriority="66" w:unhideWhenUsed="0"/>
+    <w:lsdException w:name="Medium Grid 1" w:semiHidden="0" w:uiPriority="67" w:unhideWhenUsed="0"/>
+    <w:lsdException w:name="Medium Grid 2" w:semiHidden="0" w:uiPriority="68" w:unhideWhenUsed="0"/>
+    <w:lsdException w:name="Medium Grid 3" w:semiHidden="0" w:uiPriority="69" w:unhideWhenUsed="0"/>
+    <w:lsdException w:name="Dark List" w:semiHidden="0" w:uiPriority="70" w:unhideWhenUsed="0"/>
+    <w:lsdException w:name="Colorful Shading" w:semiHidden="0" w:uiPriority="71" w:unhideWhenUsed="0"/>
+    <w:lsdException w:name="Colorful List" w:semiHidden="0" w:uiPriority="72" w:unhideWhenUsed="0"/>
+    <w:lsdException w:name="Colorful Grid" w:semiHidden="0" w:uiPriority="73" w:unhideWhenUsed="0"/>
+    <w:lsdException w:name="Light Shading Accent 1" w:semiHidden="0" w:uiPriority="60" w:unhideWhenUsed="0"/>
+    <w:lsdException w:name="Light List Accent 1" w:semiHidden="0" w:uiPriority="61" w:unhideWhenUsed="0"/>
+    <w:lsdException w:name="Light Grid Accent 1" w:semiHidden="0" w:uiPriority="62" w:unhideWhenUsed="0"/>
+    <w:lsdException w:name="Medium Shading 1 Accent 1" w:semiHidden="0" w:uiPriority="63" w:unhideWhenUsed="0"/>
+    <w:lsdException w:name="Medium Shading 2 Accent 1" w:semiHidden="0" w:uiPriority="64" w:unhideWhenUsed="0"/>
+    <w:lsdException w:name="Medium List 1 Accent 1" w:semiHidden="0" w:uiPriority="65" w:unhideWhenUsed="0"/>
+    <w:lsdException w:name="Revision" w:unhideWhenUsed="0"/>
+    <w:lsdException w:name="List Paragraph" w:semiHidden="0" w:uiPriority="34" w:unhideWhenUsed="0" w:qFormat="1"/>
+    <w:lsdException w:name="Quote" w:semiHidden="0" w:uiPriority="29" w:unhideWhenUsed="0" w:qFormat="1"/>
+    <w:lsdException w:name="Intense Quote" w:semiHidden="0" w:uiPriority="30" w:unhideWhenUsed="0" w:qFormat="1"/>
+    <w:lsdException w:name="Medium List 2 Accent 1" w:semiHidden="0" w:uiPriority="66" w:unhideWhenUsed="0"/>
+    <w:lsdException w:name="Medium Grid 1 Accent 1" w:semiHidden="0" w:uiPriority="67" w:unhideWhenUsed="0"/>
+    <w:lsdException w:name="Medium Grid 2 Accent 1" w:semiHidden="0" w:uiPriority="68" w:unhideWhenUsed="0"/>
+    <w:lsdException w:name="Medium Grid 3 Accent 1" w:semiHidden="0" w:uiPriority="69" w:unhideWhenUsed="0"/>
+    <w:lsdException w:name="Dark List Accent 1" w:semiHidden="0" w:uiPriority="70" w:unhideWhenUsed="0"/>
+    <w:lsdException w:name="Colorful Shading Accent 1" w:semiHidden="0" w:uiPriority="71" w:unhideWhenUsed="0"/>
+    <w:lsdException w:name="Colorful List Accent 1" w:semiHidden="0" w:uiPriority="72" w:unhideWhenUsed="0"/>
+    <w:lsdException w:name="Colorful Grid Accent 1" w:semiHidden="0" w:uiPriority="73" w:unhideWhenUsed="0"/>
+    <w:lsdException w:name="Light Shading Accent 2" w:semiHidden="0" w:uiPriority="60" w:unhideWhenUsed="0"/>
+    <w:lsdException w:name="Light List Accent 2" w:semiHidden="0" w:uiPriority="61" w:unhideWhenUsed="0"/>
+    <w:lsdException w:name="Light Grid Accent 2" w:semiHidden="0" w:uiPriority="62" w:unhideWhenUsed="0"/>
+    <w:lsdException w:name="Medium Shading 1 Accent 2" w:semiHidden="0" w:uiPriority="63" w:unhideWhenUsed="0"/>
+    <w:lsdException w:name="Medium Shading 2 Accent 2" w:semiHidden="0" w:uiPriority="64" w:unhideWhenUsed="0"/>
+    <w:lsdException w:name="Medium List 1 Accent 2" w:semiHidden="0" w:uiPriority="65" w:unhideWhenUsed="0"/>
+    <w:lsdException w:name="Medium List 2 Accent 2" w:semiHidden="0" w:uiPriority="66" w:unhideWhenUsed="0"/>
+    <w:lsdException w:name="Medium Grid 1 Accent 2" w:semiHidden="0" w:uiPriority="67" w:unhideWhenUsed="0"/>
+    <w:lsdException w:name="Medium Grid 2 Accent 2" w:semiHidden="0" w:uiPriority="68" w:unhideWhenUsed="0"/>
+    <w:lsdException w:name="Medium Grid 3 Accent 2" w:semiHidden="0" w:uiPriority="69" w:unhideWhenUsed="0"/>
+    <w:lsdException w:name="Dark List Accent 2" w:semiHidden="0" w:uiPriority="70" w:unhideWhenUsed="0"/>
+    <w:lsdException w:name="Colorful Shading Accent 2" w:semiHidden="0" w:uiPriority="71" w:unhideWhenUsed="0"/>
+    <w:lsdException w:name="Colorful List Accent 2" w:semiHidden="0" w:uiPriority="72" w:unhideWhenUsed="0"/>
+    <w:lsdException w:name="Colorful Grid Accent 2" w:semiHidden="0" w:uiPriority="73" w:unhideWhenUsed="0"/>
+    <w:lsdException w:name="Light Shading Accent 3" w:semiHidden="0" w:uiPriority="60" w:unhideWhenUsed="0"/>
+    <w:lsdException w:name="Light List Accent 3" w:semiHidden="0" w:uiPriority="61" w:unhideWhenUsed="0"/>
+    <w:lsdException w:name="Light Grid Accent 3" w:semiHidden="0" w:uiPriority="62" w:unhideWhenUsed="0"/>
+    <w:lsdException w:name="Medium Shading 1 Accent 3" w:semiHidden="0" w:uiPriority="63" w:unhideWhenUsed="0"/>
+    <w:lsdException w:name="Medium Shading 2 Accent 3" w:semiHidden="0" w:uiPriority="64" w:unhideWhenUsed="0"/>
+    <w:lsdException w:name="Medium List 1 Accent 3" w:semiHidden="0" w:uiPriority="65" w:unhideWhenUsed="0"/>
+    <w:lsdException w:name="Medium List 2 Accent 3" w:semiHidden="0" w:uiPriority="66" w:unhideWhenUsed="0"/>
+    <w:lsdException w:name="Medium Grid 1 Accent 3" w:semiHidden="0" w:uiPriority="67" w:unhideWhenUsed="0"/>
+    <w:lsdException w:name="Medium Grid 2 Accent 3" w:semiHidden="0" w:uiPriority="68" w:unhideWhenUsed="0"/>
+    <w:lsdException w:name="Medium Grid 3 Accent 3" w:semiHidden="0" w:uiPriority="69" w:unhideWhenUsed="0"/>
+    <w:lsdException w:name="Dark List Accent 3" w:semiHidden="0" w:uiPriority="70" w:unhideWhenUsed="0"/>
+    <w:lsdException w:name="Colorful Shading Accent 3" w:semiHidden="0" w:uiPriority="71" w:unhideWhenUsed="0"/>
+    <w:lsdException w:name="Colorful List Accent 3" w:semiHidden="0" w:uiPriority="72" w:unhideWhenUsed="0"/>
+    <w:lsdException w:name="Colorful Grid Accent 3" w:semiHidden="0" w:uiPriority="73" w:unhideWhenUsed="0"/>
+    <w:lsdException w:name="Light Shading Accent 4" w:semiHidden="0" w:uiPriority="60" w:unhideWhenUsed="0"/>
+    <w:lsdException w:name="Light List Accent 4" w:semiHidden="0" w:uiPriority="61" w:unhideWhenUsed="0"/>
+    <w:lsdException w:name="Light Grid Accent 4" w:semiHidden="0" w:uiPriority="62" w:unhideWhenUsed="0"/>
+    <w:lsdException w:name="Medium Shading 1 Accent 4" w:semiHidden="0" w:uiPriority="63" w:unhideWhenUsed="0"/>
+    <w:lsdException w:name="Medium Shading 2 Accent 4" w:semiHidden="0" w:uiPriority="64" w:unhideWhenUsed="0"/>
+    <w:lsdException w:name="Medium List 1 Accent 4" w:semiHidden="0" w:uiPriority="65" w:unhideWhenUsed="0"/>
+    <w:lsdException w:name="Medium List 2 Accent 4" w:semiHidden="0" w:uiPriority="66" w:unhideWhenUsed="0"/>
+    <w:lsdException w:name="Medium Grid 1 Accent 4" w:semiHidden="0" w:uiPriority="67" w:unhideWhenUsed="0"/>
+    <w:lsdException w:name="Medium Grid 2 Accent 4" w:semiHidden="0" w:uiPriority="68" w:unhideWhenUsed="0"/>
+    <w:lsdException w:name="Medium Grid 3 Accent 4" w:semiHidden="0" w:uiPriority="69" w:unhideWhenUsed="0"/>
+    <w:lsdException w:name="Dark List Accent 4" w:semiHidden="0" w:uiPriority="70" w:unhideWhenUsed="0"/>
+    <w:lsdException w:name="Colorful Shading Accent 4" w:semiHidden="0" w:uiPriority="71" w:unhideWhenUsed="0"/>
+    <w:lsdException w:name="Colorful List Accent 4" w:semiHidden="0" w:uiPriority="72" w:unhideWhenUsed="0"/>
+    <w:lsdException w:name="Colorful Grid Accent 4" w:semiHidden="0" w:uiPriority="73" w:unhideWhenUsed="0"/>
+    <w:lsdException w:name="Light Shading Accent 5" w:semiHidden="0" w:uiPriority="60" w:unhideWhenUsed="0"/>
+    <w:lsdException w:name="Light List Accent 5" w:semiHidden="0" w:uiPriority="61" w:unhideWhenUsed="0"/>
+    <w:lsdException w:name="Light Grid Accent 5" w:semiHidden="0" w:uiPriority="62" w:unhideWhenUsed="0"/>
+    <w:lsdException w:name="Medium Shading 1 Accent 5" w:semiHidden="0" w:uiPriority="63" w:unhideWhenUsed="0"/>
+    <w:lsdException w:name="Medium Shading 2 Accent 5" w:semiHidden="0" w:uiPriority="64" w:unhideWhenUsed="0"/>
+    <w:lsdException w:name="Medium List 1 Accent 5" w:semiHidden="0" w:uiPriority="65" w:unhideWhenUsed="0"/>
+    <w:lsdException w:name="Medium List 2 Accent 5" w:semiHidden="0" w:uiPriority="66" w:unhideWhenUsed="0"/>
+    <w:lsdException w:name="Medium Grid 1 Accent 5" w:semiHidden="0" w:uiPriority="67" w:unhideWhenUsed="0"/>
+    <w:lsdException w:name="Medium Grid 2 Accent 5" w:semiHidden="0" w:uiPriority="68" w:unhideWhenUsed="0"/>
+    <w:lsdException w:name="Medium Grid 3 Accent 5" w:semiHidden="0" w:uiPriority="69" w:unhideWhenUsed="0"/>
+    <w:lsdException w:name="Dark List Accent 5" w:semiHidden="0" w:uiPriority="70" w:unhideWhenUsed="0"/>
+    <w:lsdException w:name="Colorful Shading Accent 5" w:semiHidden="0" w:uiPriority="71" w:unhideWhenUsed="0"/>
+    <w:lsdException w:name="Colorful List Accent 5" w:semiHidden="0" w:uiPriority="72" w:unhideWhenUsed="0"/>
+    <w:lsdException w:name="Colorful Grid Accent 5" w:semiHidden="0" w:uiPriority="73" w:unhideWhenUsed="0"/>
+    <w:lsdException w:name="Light Shading Accent 6" w:semiHidden="0" w:uiPriority="60" w:unhideWhenUsed="0"/>
+    <w:lsdException w:name="Light List Accent 6" w:semiHidden="0" w:uiPriority="61" w:unhideWhenUsed="0"/>
+    <w:lsdException w:name="Light Grid Accent 6" w:semiHidden="0" w:uiPriority="62" w:unhideWhenUsed="0"/>
+    <w:lsdException w:name="Medium Shading 1 Accent 6" w:semiHidden="0" w:uiPriority="63" w:unhideWhenUsed="0"/>
+    <w:lsdException w:name="Medium Shading 2 Accent 6" w:semiHidden="0" w:uiPriority="64" w:unhideWhenUsed="0"/>
+    <w:lsdException w:name="Medium List 1 Accent 6" w:semiHidden="0" w:uiPriority="65" w:unhideWhenUsed="0"/>
+    <w:lsdException w:name="Medium List 2 Accent 6" w:semiHidden="0" w:uiPriority="66" w:unhideWhenUsed="0"/>
+    <w:lsdException w:name="Medium Grid 1 Accent 6" w:semiHidden="0" w:uiPriority="67" w:unhideWhenUsed="0"/>
+    <w:lsdException w:name="Medium Grid 2 Accent 6" w:semiHidden="0" w:uiPriority="68" w:unhideWhenUsed="0"/>
+    <w:lsdException w:name="Medium Grid 3 Accent 6" w:semiHidden="0" w:uiPriority="69" w:unhideWhenUsed="0"/>
+    <w:lsdException w:name="Dark List Accent 6" w:semiHidden="0" w:uiPriority="70" w:unhideWhenUsed="0"/>
+    <w:lsdException w:name="Colorful Shading Accent 6" w:semiHidden="0" w:uiPriority="71" w:unhideWhenUsed="0"/>
+    <w:lsdException w:name="Colorful List Accent 6" w:semiHidden="0" w:uiPriority="72" w:unhideWhenUsed="0"/>
+    <w:lsdException w:name="Colorful Grid Accent 6" w:semiHidden="0" w:uiPriority="73" w:unhideWhenUsed="0"/>
+    <w:lsdException w:name="Subtle Emphasis" w:semiHidden="0" w:uiPriority="19" w:unhideWhenUsed="0" w:qFormat="1"/>
+    <w:lsdException w:name="Intense Emphasis" w:semiHidden="0" w:uiPriority="21" w:unhideWhenUsed="0" w:qFormat="1"/>
+    <w:lsdException w:name="Subtle Reference" w:semiHidden="0" w:uiPriority="31" w:unhideWhenUsed="0" w:qFormat="1"/>
+    <w:lsdException w:name="Intense Reference" w:semiHidden="0" w:uiPriority="32" w:unhideWhenUsed="0" w:qFormat="1"/>
+    <w:lsdException w:name="Book Title" w:semiHidden="0" w:uiPriority="33" w:unhideWhenUsed="0" w:qFormat="1"/>
+    <w:lsdException w:name="Bibliography" w:uiPriority="37"/>
+    <w:lsdException w:name="TOC Heading" w:uiPriority="39" w:qFormat="1"/>
+  </w:latentStyles>
+  <w:style w:type="paragraph" w:default="1" w:styleId="Normal">
+    <w:name w:val="Normal"/>
+    <w:qFormat/>
+  </w:style>
+  <w:style w:type="character" w:default="1" w:styleId="DefaultParagraphFont">
+    <w:name w:val="Default Paragraph Font"/>
+    <w:uiPriority w:val="1"/>
+    <w:semiHidden/>
+    <w:unhideWhenUsed/>
+  </w:style>
+  <w:style w:type="table" w:default="1" w:styleId="TableNormal">
+    <w:name w:val="Normal Table"/>
+    <w:uiPriority w:val="99"/>
+    <w:semiHidden/>
+    <w:unhideWhenUsed/>
+    <w:tblPr>
+      <w:tblInd w:w="0" w:type="dxa"/>
+      <w:tblCellMar>
+        <w:top w:w="0" w:type="dxa"/>
+        <w:left w:w="108" w:type="dxa"/>
+        <w:bottom w:w="0" w:type="dxa"/>
+        <w:right w:w="108" w:type="dxa"/>
+      </w:tblCellMar>
+    </w:tblPr>
+  </w:style>
+  <w:style w:type="numbering" w:default="1" w:styleId="NoList">
+    <w:name w:val="No List"/>
+    <w:uiPriority w:val="99"/>
+    <w:semiHidden/>
+    <w:unhideWhenUsed/>
+  </w:style>
+  <w:style w:type="paragraph" w:customStyle="1" w:styleId="60CC1DAA8E7C444CB18F7D3839818B5F">
+    <w:name w:val="60CC1DAA8E7C444CB18F7D3839818B5F"/>
+    <w:rsid w:val="00C83C4C"/>
+  </w:style>
+  <w:style w:type="character" w:styleId="PlaceholderText">
+    <w:name w:val="Placeholder Text"/>
+    <w:basedOn w:val="DefaultParagraphFont"/>
+    <w:uiPriority w:val="99"/>
+    <w:semiHidden/>
+    <w:rsid w:val="00C83C4C"/>
+    <w:rPr>
+      <w:color w:val="808080"/>
+    </w:rPr>
+  </w:style>
+  <w:style w:type="paragraph" w:customStyle="1" w:styleId="BD764BD4EA0942EB926F41B330F47309">
+    <w:name w:val="BD764BD4EA0942EB926F41B330F47309"/>
+    <w:rsid w:val="00C83C4C"/>
+  </w:style>
+  <w:style w:type="paragraph" w:customStyle="1" w:styleId="5C2ED30A1AFF4C4C90AF6384DF1816AA">
+    <w:name w:val="5C2ED30A1AFF4C4C90AF6384DF1816AA"/>
+    <w:rsid w:val="00C83C4C"/>
+  </w:style>
+  <w:style w:type="paragraph" w:customStyle="1" w:styleId="FA143AB278DB43989972DE8F164E901C">
+    <w:name w:val="FA143AB278DB43989972DE8F164E901C"/>
+    <w:rsid w:val="00C83C4C"/>
+  </w:style>
+  <w:style w:type="paragraph" w:customStyle="1" w:styleId="400248807C714C819C8A0EC73504D5AC">
+    <w:name w:val="400248807C714C819C8A0EC73504D5AC"/>
+    <w:rsid w:val="00C83C4C"/>
+  </w:style>
+  <w:style w:type="paragraph" w:customStyle="1" w:styleId="E382A2D2A04549D5A3C87F4D4DCDCC14">
+    <w:name w:val="E382A2D2A04549D5A3C87F4D4DCDCC14"/>
+    <w:rsid w:val="00C83C4C"/>
+  </w:style>
+  <w:style w:type="paragraph" w:customStyle="1" w:styleId="D018E4E383384866BAB5DC054C8B798B">
+    <w:name w:val="D018E4E383384866BAB5DC054C8B798B"/>
+    <w:rsid w:val="00C83C4C"/>
+  </w:style>
+</w:styles>
+</file>
+
+<file path=word/glossary/stylesWithEffects.xml><?xml version="1.0" encoding="utf-8"?>
+<w:styles xmlns:wpc="http://schemas.microsoft.com/office/word/2010/wordprocessingCanvas" xmlns:mc="http://schemas.openxmlformats.org/markup-compatibility/2006" xmlns:o="urn:schemas-microsoft-com:office:office" xmlns:r="http://schemas.openxmlformats.org/officeDocument/2006/relationships" xmlns:m="http://schemas.openxmlformats.org/officeDocument/2006/math" xmlns:v="urn:schemas-microsoft-com:vml" xmlns:wp14="http://schemas.microsoft.com/office/word/2010/wordprocessingDrawing" xmlns:wp="http://schemas.openxmlformats.org/drawingml/2006/wordprocessingDrawing" xmlns:w10="urn:schemas-microsoft-com:office:word" xmlns:w="http://schemas.openxmlformats.org/wordprocessingml/2006/main" xmlns:w14="http://schemas.microsoft.com/office/word/2010/wordml" xmlns:wpg="http://schemas.microsoft.com/office/word/2010/wordprocessingGroup" xmlns:wpi="http://schemas.microsoft.com/office/word/2010/wordprocessingInk" xmlns:wne="http://schemas.microsoft.com/office/word/2006/wordml" xmlns:wps="http://schemas.microsoft.com/office/word/2010/wordprocessingShape" mc:Ignorable="w14 wp14">
+  <w:docDefaults>
+    <w:rPrDefault>
+      <w:rPr>
+        <w:rFonts w:asciiTheme="minorHAnsi" w:eastAsiaTheme="minorEastAsia" w:hAnsiTheme="minorHAnsi" w:cstheme="minorBidi"/>
+        <w:sz w:val="22"/>
+        <w:szCs w:val="22"/>
+        <w:lang w:val="en-GB" w:eastAsia="en-GB" w:bidi="ar-SA"/>
+      </w:rPr>
+    </w:rPrDefault>
+    <w:pPrDefault>
+      <w:pPr>
+        <w:spacing w:after="200" w:line="276" w:lineRule="auto"/>
+      </w:pPr>
+    </w:pPrDefault>
+  </w:docDefaults>
+  <w:latentStyles w:defLockedState="0" w:defUIPriority="99" w:defSemiHidden="1" w:defUnhideWhenUsed="1" w:defQFormat="0" w:count="267">
+    <w:lsdException w:name="Normal" w:semiHidden="0" w:uiPriority="0" w:unhideWhenUsed="0" w:qFormat="1"/>
+    <w:lsdException w:name="heading 1" w:semiHidden="0" w:uiPriority="9" w:unhideWhenUsed="0" w:qFormat="1"/>
+    <w:lsdException w:name="heading 2" w:uiPriority="9" w:qFormat="1"/>
+    <w:lsdException w:name="heading 3" w:uiPriority="9" w:qFormat="1"/>
+    <w:lsdException w:name="heading 4" w:uiPriority="9" w:qFormat="1"/>
+    <w:lsdException w:name="heading 5" w:uiPriority="9" w:qFormat="1"/>
+    <w:lsdException w:name="heading 6" w:uiPriority="9" w:qFormat="1"/>
+    <w:lsdException w:name="heading 7" w:uiPriority="9" w:qFormat="1"/>
+    <w:lsdException w:name="heading 8" w:uiPriority="9" w:qFormat="1"/>
+    <w:lsdException w:name="heading 9" w:uiPriority="9" w:qFormat="1"/>
+    <w:lsdException w:name="toc 1" w:uiPriority="39"/>
+    <w:lsdException w:name="toc 2" w:uiPriority="39"/>
+    <w:lsdException w:name="toc 3" w:uiPriority="39"/>
+    <w:lsdException w:name="toc 4" w:uiPriority="39"/>
+    <w:lsdException w:name="toc 5" w:uiPriority="39"/>
+    <w:lsdException w:name="toc 6" w:uiPriority="39"/>
+    <w:lsdException w:name="toc 7" w:uiPriority="39"/>
+    <w:lsdException w:name="toc 8" w:uiPriority="39"/>
+    <w:lsdException w:name="toc 9" w:uiPriority="39"/>
+    <w:lsdException w:name="caption" w:uiPriority="35" w:qFormat="1"/>
+    <w:lsdException w:name="Title" w:semiHidden="0" w:uiPriority="10" w:unhideWhenUsed="0" w:qFormat="1"/>
+    <w:lsdException w:name="Default Paragraph Font" w:uiPriority="1"/>
+    <w:lsdException w:name="Subtitle" w:semiHidden="0" w:uiPriority="11" w:unhideWhenUsed="0" w:qFormat="1"/>
+    <w:lsdException w:name="Strong" w:semiHidden="0" w:uiPriority="22" w:unhideWhenUsed="0" w:qFormat="1"/>
+    <w:lsdException w:name="Emphasis" w:semiHidden="0" w:uiPriority="20" w:unhideWhenUsed="0" w:qFormat="1"/>
+    <w:lsdException w:name="Table Grid" w:semiHidden="0" w:uiPriority="59" w:unhideWhenUsed="0"/>
+    <w:lsdException w:name="Placeholder Text" w:unhideWhenUsed="0"/>
+    <w:lsdException w:name="No Spacing" w:semiHidden="0" w:uiPriority="1" w:unhideWhenUsed="0" w:qFormat="1"/>
+    <w:lsdException w:name="Light Shading" w:semiHidden="0" w:uiPriority="60" w:unhideWhenUsed="0"/>
+    <w:lsdException w:name="Light List" w:semiHidden="0" w:uiPriority="61" w:unhideWhenUsed="0"/>
+    <w:lsdException w:name="Light Grid" w:semiHidden="0" w:uiPriority="62" w:unhideWhenUsed="0"/>
+    <w:lsdException w:name="Medium Shading 1" w:semiHidden="0" w:uiPriority="63" w:unhideWhenUsed="0"/>
+    <w:lsdException w:name="Medium Shading 2" w:semiHidden="0" w:uiPriority="64" w:unhideWhenUsed="0"/>
+    <w:lsdException w:name="Medium List 1" w:semiHidden="0" w:uiPriority="65" w:unhideWhenUsed="0"/>
+    <w:lsdException w:name="Medium List 2" w:semiHidden="0" w:uiPriority="66" w:unhideWhenUsed="0"/>
+    <w:lsdException w:name="Medium Grid 1" w:semiHidden="0" w:uiPriority="67" w:unhideWhenUsed="0"/>
+    <w:lsdException w:name="Medium Grid 2" w:semiHidden="0" w:uiPriority="68" w:unhideWhenUsed="0"/>
+    <w:lsdException w:name="Medium Grid 3" w:semiHidden="0" w:uiPriority="69" w:unhideWhenUsed="0"/>
+    <w:lsdException w:name="Dark List" w:semiHidden="0" w:uiPriority="70" w:unhideWhenUsed="0"/>
+    <w:lsdException w:name="Colorful Shading" w:semiHidden="0" w:uiPriority="71" w:unhideWhenUsed="0"/>
+    <w:lsdException w:name="Colorful List" w:semiHidden="0" w:uiPriority="72" w:unhideWhenUsed="0"/>
+    <w:lsdException w:name="Colorful Grid" w:semiHidden="0" w:uiPriority="73" w:unhideWhenUsed="0"/>
+    <w:lsdException w:name="Light Shading Accent 1" w:semiHidden="0" w:uiPriority="60" w:unhideWhenUsed="0"/>
+    <w:lsdException w:name="Light List Accent 1" w:semiHidden="0" w:uiPriority="61" w:unhideWhenUsed="0"/>
+    <w:lsdException w:name="Light Grid Accent 1" w:semiHidden="0" w:uiPriority="62" w:unhideWhenUsed="0"/>
+    <w:lsdException w:name="Medium Shading 1 Accent 1" w:semiHidden="0" w:uiPriority="63" w:unhideWhenUsed="0"/>
+    <w:lsdException w:name="Medium Shading 2 Accent 1" w:semiHidden="0" w:uiPriority="64" w:unhideWhenUsed="0"/>
+    <w:lsdException w:name="Medium List 1 Accent 1" w:semiHidden="0" w:uiPriority="65" w:unhideWhenUsed="0"/>
+    <w:lsdException w:name="Revision" w:unhideWhenUsed="0"/>
+    <w:lsdException w:name="List Paragraph" w:semiHidden="0" w:uiPriority="34" w:unhideWhenUsed="0" w:qFormat="1"/>
+    <w:lsdException w:name="Quote" w:semiHidden="0" w:uiPriority="29" w:unhideWhenUsed="0" w:qFormat="1"/>
+    <w:lsdException w:name="Intense Quote" w:semiHidden="0" w:uiPriority="30" w:unhideWhenUsed="0" w:qFormat="1"/>
+    <w:lsdException w:name="Medium List 2 Accent 1" w:semiHidden="0" w:uiPriority="66" w:unhideWhenUsed="0"/>
+    <w:lsdException w:name="Medium Grid 1 Accent 1" w:semiHidden="0" w:uiPriority="67" w:unhideWhenUsed="0"/>
+    <w:lsdException w:name="Medium Grid 2 Accent 1" w:semiHidden="0" w:uiPriority="68" w:unhideWhenUsed="0"/>
+    <w:lsdException w:name="Medium Grid 3 Accent 1" w:semiHidden="0" w:uiPriority="69" w:unhideWhenUsed="0"/>
+    <w:lsdException w:name="Dark List Accent 1" w:semiHidden="0" w:uiPriority="70" w:unhideWhenUsed="0"/>
+    <w:lsdException w:name="Colorful Shading Accent 1" w:semiHidden="0" w:uiPriority="71" w:unhideWhenUsed="0"/>
+    <w:lsdException w:name="Colorful List Accent 1" w:semiHidden="0" w:uiPriority="72" w:unhideWhenUsed="0"/>
+    <w:lsdException w:name="Colorful Grid Accent 1" w:semiHidden="0" w:uiPriority="73" w:unhideWhenUsed="0"/>
+    <w:lsdException w:name="Light Shading Accent 2" w:semiHidden="0" w:uiPriority="60" w:unhideWhenUsed="0"/>
+    <w:lsdException w:name="Light List Accent 2" w:semiHidden="0" w:uiPriority="61" w:unhideWhenUsed="0"/>
+    <w:lsdException w:name="Light Grid Accent 2" w:semiHidden="0" w:uiPriority="62" w:unhideWhenUsed="0"/>
+    <w:lsdException w:name="Medium Shading 1 Accent 2" w:semiHidden="0" w:uiPriority="63" w:unhideWhenUsed="0"/>
+    <w:lsdException w:name="Medium Shading 2 Accent 2" w:semiHidden="0" w:uiPriority="64" w:unhideWhenUsed="0"/>
+    <w:lsdException w:name="Medium List 1 Accent 2" w:semiHidden="0" w:uiPriority="65" w:unhideWhenUsed="0"/>
+    <w:lsdException w:name="Medium List 2 Accent 2" w:semiHidden="0" w:uiPriority="66" w:unhideWhenUsed="0"/>
+    <w:lsdException w:name="Medium Grid 1 Accent 2" w:semiHidden="0" w:uiPriority="67" w:unhideWhenUsed="0"/>
+    <w:lsdException w:name="Medium Grid 2 Accent 2" w:semiHidden="0" w:uiPriority="68" w:unhideWhenUsed="0"/>
+    <w:lsdException w:name="Medium Grid 3 Accent 2" w:semiHidden="0" w:uiPriority="69" w:unhideWhenUsed="0"/>
+    <w:lsdException w:name="Dark List Accent 2" w:semiHidden="0" w:uiPriority="70" w:unhideWhenUsed="0"/>
+    <w:lsdException w:name="Colorful Shading Accent 2" w:semiHidden="0" w:uiPriority="71" w:unhideWhenUsed="0"/>
+    <w:lsdException w:name="Colorful List Accent 2" w:semiHidden="0" w:uiPriority="72" w:unhideWhenUsed="0"/>
+    <w:lsdException w:name="Colorful Grid Accent 2" w:semiHidden="0" w:uiPriority="73" w:unhideWhenUsed="0"/>
+    <w:lsdException w:name="Light Shading Accent 3" w:semiHidden="0" w:uiPriority="60" w:unhideWhenUsed="0"/>
+    <w:lsdException w:name="Light List Accent 3" w:semiHidden="0" w:uiPriority="61" w:unhideWhenUsed="0"/>
+    <w:lsdException w:name="Light Grid Accent 3" w:semiHidden="0" w:uiPriority="62" w:unhideWhenUsed="0"/>
+    <w:lsdException w:name="Medium Shading 1 Accent 3" w:semiHidden="0" w:uiPriority="63" w:unhideWhenUsed="0"/>
+    <w:lsdException w:name="Medium Shading 2 Accent 3" w:semiHidden="0" w:uiPriority="64" w:unhideWhenUsed="0"/>
+    <w:lsdException w:name="Medium List 1 Accent 3" w:semiHidden="0" w:uiPriority="65" w:unhideWhenUsed="0"/>
+    <w:lsdException w:name="Medium List 2 Accent 3" w:semiHidden="0" w:uiPriority="66" w:unhideWhenUsed="0"/>
+    <w:lsdException w:name="Medium Grid 1 Accent 3" w:semiHidden="0" w:uiPriority="67" w:unhideWhenUsed="0"/>
+    <w:lsdException w:name="Medium Grid 2 Accent 3" w:semiHidden="0" w:uiPriority="68" w:unhideWhenUsed="0"/>
+    <w:lsdException w:name="Medium Grid 3 Accent 3" w:semiHidden="0" w:uiPriority="69" w:unhideWhenUsed="0"/>
+    <w:lsdException w:name="Dark List Accent 3" w:semiHidden="0" w:uiPriority="70" w:unhideWhenUsed="0"/>
+    <w:lsdException w:name="Colorful Shading Accent 3" w:semiHidden="0" w:uiPriority="71" w:unhideWhenUsed="0"/>
+    <w:lsdException w:name="Colorful List Accent 3" w:semiHidden="0" w:uiPriority="72" w:unhideWhenUsed="0"/>
+    <w:lsdException w:name="Colorful Grid Accent 3" w:semiHidden="0" w:uiPriority="73" w:unhideWhenUsed="0"/>
+    <w:lsdException w:name="Light Shading Accent 4" w:semiHidden="0" w:uiPriority="60" w:unhideWhenUsed="0"/>
+    <w:lsdException w:name="Light List Accent 4" w:semiHidden="0" w:uiPriority="61" w:unhideWhenUsed="0"/>
+    <w:lsdException w:name="Light Grid Accent 4" w:semiHidden="0" w:uiPriority="62" w:unhideWhenUsed="0"/>
+    <w:lsdException w:name="Medium Shading 1 Accent 4" w:semiHidden="0" w:uiPriority="63" w:unhideWhenUsed="0"/>
+    <w:lsdException w:name="Medium Shading 2 Accent 4" w:semiHidden="0" w:uiPriority="64" w:unhideWhenUsed="0"/>
+    <w:lsdException w:name="Medium List 1 Accent 4" w:semiHidden="0" w:uiPriority="65" w:unhideWhenUsed="0"/>
+    <w:lsdException w:name="Medium List 2 Accent 4" w:semiHidden="0" w:uiPriority="66" w:unhideWhenUsed="0"/>
+    <w:lsdException w:name="Medium Grid 1 Accent 4" w:semiHidden="0" w:uiPriority="67" w:unhideWhenUsed="0"/>
+    <w:lsdException w:name="Medium Grid 2 Accent 4" w:semiHidden="0" w:uiPriority="68" w:unhideWhenUsed="0"/>
+    <w:lsdException w:name="Medium Grid 3 Accent 4" w:semiHidden="0" w:uiPriority="69" w:unhideWhenUsed="0"/>
+    <w:lsdException w:name="Dark List Accent 4" w:semiHidden="0" w:uiPriority="70" w:unhideWhenUsed="0"/>
+    <w:lsdException w:name="Colorful Shading Accent 4" w:semiHidden="0" w:uiPriority="71" w:unhideWhenUsed="0"/>
+    <w:lsdException w:name="Colorful List Accent 4" w:semiHidden="0" w:uiPriority="72" w:unhideWhenUsed="0"/>
+    <w:lsdException w:name="Colorful Grid Accent 4" w:semiHidden="0" w:uiPriority="73" w:unhideWhenUsed="0"/>
+    <w:lsdException w:name="Light Shading Accent 5" w:semiHidden="0" w:uiPriority="60" w:unhideWhenUsed="0"/>
+    <w:lsdException w:name="Light List Accent 5" w:semiHidden="0" w:uiPriority="61" w:unhideWhenUsed="0"/>
+    <w:lsdException w:name="Light Grid Accent 5" w:semiHidden="0" w:uiPriority="62" w:unhideWhenUsed="0"/>
+    <w:lsdException w:name="Medium Shading 1 Accent 5" w:semiHidden="0" w:uiPriority="63" w:unhideWhenUsed="0"/>
+    <w:lsdException w:name="Medium Shading 2 Accent 5" w:semiHidden="0" w:uiPriority="64" w:unhideWhenUsed="0"/>
+    <w:lsdException w:name="Medium List 1 Accent 5" w:semiHidden="0" w:uiPriority="65" w:unhideWhenUsed="0"/>
+    <w:lsdException w:name="Medium List 2 Accent 5" w:semiHidden="0" w:uiPriority="66" w:unhideWhenUsed="0"/>
+    <w:lsdException w:name="Medium Grid 1 Accent 5" w:semiHidden="0" w:uiPriority="67" w:unhideWhenUsed="0"/>
+    <w:lsdException w:name="Medium Grid 2 Accent 5" w:semiHidden="0" w:uiPriority="68" w:unhideWhenUsed="0"/>
+    <w:lsdException w:name="Medium Grid 3 Accent 5" w:semiHidden="0" w:uiPriority="69" w:unhideWhenUsed="0"/>
+    <w:lsdException w:name="Dark List Accent 5" w:semiHidden="0" w:uiPriority="70" w:unhideWhenUsed="0"/>
+    <w:lsdException w:name="Colorful Shading Accent 5" w:semiHidden="0" w:uiPriority="71" w:unhideWhenUsed="0"/>
+    <w:lsdException w:name="Colorful List Accent 5" w:semiHidden="0" w:uiPriority="72" w:unhideWhenUsed="0"/>
+    <w:lsdException w:name="Colorful Grid Accent 5" w:semiHidden="0" w:uiPriority="73" w:unhideWhenUsed="0"/>
+    <w:lsdException w:name="Light Shading Accent 6" w:semiHidden="0" w:uiPriority="60" w:unhideWhenUsed="0"/>
+    <w:lsdException w:name="Light List Accent 6" w:semiHidden="0" w:uiPriority="61" w:unhideWhenUsed="0"/>
+    <w:lsdException w:name="Light Grid Accent 6" w:semiHidden="0" w:uiPriority="62" w:unhideWhenUsed="0"/>
+    <w:lsdException w:name="Medium Shading 1 Accent 6" w:semiHidden="0" w:uiPriority="63" w:unhideWhenUsed="0"/>
+    <w:lsdException w:name="Medium Shading 2 Accent 6" w:semiHidden="0" w:uiPriority="64" w:unhideWhenUsed="0"/>
+    <w:lsdException w:name="Medium List 1 Accent 6" w:semiHidden="0" w:uiPriority="65" w:unhideWhenUsed="0"/>
+    <w:lsdException w:name="Medium List 2 Accent 6" w:semiHidden="0" w:uiPriority="66" w:unhideWhenUsed="0"/>
+    <w:lsdException w:name="Medium Grid 1 Accent 6" w:semiHidden="0" w:uiPriority="67" w:unhideWhenUsed="0"/>
+    <w:lsdException w:name="Medium Grid 2 Accent 6" w:semiHidden="0" w:uiPriority="68" w:unhideWhenUsed="0"/>
+    <w:lsdException w:name="Medium Grid 3 Accent 6" w:semiHidden="0" w:uiPriority="69" w:unhideWhenUsed="0"/>
+    <w:lsdException w:name="Dark List Accent 6" w:semiHidden="0" w:uiPriority="70" w:unhideWhenUsed="0"/>
+    <w:lsdException w:name="Colorful Shading Accent 6" w:semiHidden="0" w:uiPriority="71" w:unhideWhenUsed="0"/>
+    <w:lsdException w:name="Colorful List Accent 6" w:semiHidden="0" w:uiPriority="72" w:unhideWhenUsed="0"/>
+    <w:lsdException w:name="Colorful Grid Accent 6" w:semiHidden="0" w:uiPriority="73" w:unhideWhenUsed="0"/>
+    <w:lsdException w:name="Subtle Emphasis" w:semiHidden="0" w:uiPriority="19" w:unhideWhenUsed="0" w:qFormat="1"/>
+    <w:lsdException w:name="Intense Emphasis" w:semiHidden="0" w:uiPriority="21" w:unhideWhenUsed="0" w:qFormat="1"/>
+    <w:lsdException w:name="Subtle Reference" w:semiHidden="0" w:uiPriority="31" w:unhideWhenUsed="0" w:qFormat="1"/>
+    <w:lsdException w:name="Intense Reference" w:semiHidden="0" w:uiPriority="32" w:unhideWhenUsed="0" w:qFormat="1"/>
+    <w:lsdException w:name="Book Title" w:semiHidden="0" w:uiPriority="33" w:unhideWhenUsed="0" w:qFormat="1"/>
+    <w:lsdException w:name="Bibliography" w:uiPriority="37"/>
+    <w:lsdException w:name="TOC Heading" w:uiPriority="39" w:qFormat="1"/>
+  </w:latentStyles>
+  <w:style w:type="paragraph" w:default="1" w:styleId="Normal">
+    <w:name w:val="Normal"/>
+    <w:qFormat/>
+  </w:style>
+  <w:style w:type="character" w:default="1" w:styleId="DefaultParagraphFont">
+    <w:name w:val="Default Paragraph Font"/>
+    <w:uiPriority w:val="1"/>
+    <w:semiHidden/>
+    <w:unhideWhenUsed/>
+  </w:style>
+  <w:style w:type="table" w:default="1" w:styleId="TableNormal">
+    <w:name w:val="Normal Table"/>
+    <w:uiPriority w:val="99"/>
+    <w:semiHidden/>
+    <w:unhideWhenUsed/>
+    <w:tblPr>
+      <w:tblInd w:w="0" w:type="dxa"/>
+      <w:tblCellMar>
+        <w:top w:w="0" w:type="dxa"/>
+        <w:left w:w="108" w:type="dxa"/>
+        <w:bottom w:w="0" w:type="dxa"/>
+        <w:right w:w="108" w:type="dxa"/>
+      </w:tblCellMar>
+    </w:tblPr>
+  </w:style>
+  <w:style w:type="numbering" w:default="1" w:styleId="NoList">
+    <w:name w:val="No List"/>
+    <w:uiPriority w:val="99"/>
+    <w:semiHidden/>
+    <w:unhideWhenUsed/>
+  </w:style>
+  <w:style w:type="paragraph" w:customStyle="1" w:styleId="60CC1DAA8E7C444CB18F7D3839818B5F">
+    <w:name w:val="60CC1DAA8E7C444CB18F7D3839818B5F"/>
+    <w:rsid w:val="00C83C4C"/>
+  </w:style>
+  <w:style w:type="character" w:styleId="PlaceholderText">
+    <w:name w:val="Placeholder Text"/>
+    <w:basedOn w:val="DefaultParagraphFont"/>
+    <w:uiPriority w:val="99"/>
+    <w:semiHidden/>
+    <w:rsid w:val="00C83C4C"/>
+    <w:rPr>
+      <w:color w:val="808080"/>
+    </w:rPr>
+  </w:style>
+  <w:style w:type="paragraph" w:customStyle="1" w:styleId="BD764BD4EA0942EB926F41B330F47309">
+    <w:name w:val="BD764BD4EA0942EB926F41B330F47309"/>
+    <w:rsid w:val="00C83C4C"/>
+  </w:style>
+  <w:style w:type="paragraph" w:customStyle="1" w:styleId="5C2ED30A1AFF4C4C90AF6384DF1816AA">
+    <w:name w:val="5C2ED30A1AFF4C4C90AF6384DF1816AA"/>
+    <w:rsid w:val="00C83C4C"/>
+  </w:style>
+  <w:style w:type="paragraph" w:customStyle="1" w:styleId="FA143AB278DB43989972DE8F164E901C">
+    <w:name w:val="FA143AB278DB43989972DE8F164E901C"/>
+    <w:rsid w:val="00C83C4C"/>
+  </w:style>
+  <w:style w:type="paragraph" w:customStyle="1" w:styleId="400248807C714C819C8A0EC73504D5AC">
+    <w:name w:val="400248807C714C819C8A0EC73504D5AC"/>
+    <w:rsid w:val="00C83C4C"/>
+  </w:style>
+  <w:style w:type="paragraph" w:customStyle="1" w:styleId="E382A2D2A04549D5A3C87F4D4DCDCC14">
+    <w:name w:val="E382A2D2A04549D5A3C87F4D4DCDCC14"/>
+    <w:rsid w:val="00C83C4C"/>
+  </w:style>
+  <w:style w:type="paragraph" w:customStyle="1" w:styleId="D018E4E383384866BAB5DC054C8B798B">
+    <w:name w:val="D018E4E383384866BAB5DC054C8B798B"/>
+    <w:rsid w:val="00C83C4C"/>
+  </w:style>
+</w:styles>
+</file>
+
+<file path=word/glossary/webSettings.xml><?xml version="1.0" encoding="utf-8"?>
+<w:webSettings xmlns:mc="http://schemas.openxmlformats.org/markup-compatibility/2006" xmlns:r="http://schemas.openxmlformats.org/officeDocument/2006/relationships" xmlns:w="http://schemas.openxmlformats.org/wordprocessingml/2006/main" xmlns:w14="http://schemas.microsoft.com/office/word/2010/wordml" mc:Ignorable="w14">
+  <w:optimizeForBrowser/>
+  <w:allowPNG/>
+</w:webSettings>
 </file>
 
 <file path=word/theme/theme1.xml><?xml version="1.0" encoding="utf-8"?>
@@ -3255,11 +5815,30 @@
 </file>
 
 <file path=customXml/item1.xml><?xml version="1.0" encoding="utf-8"?>
+<CoverPageProperties xmlns="http://schemas.microsoft.com/office/2006/coverPageProps">
+  <PublishDate>2015-04-22T00:00:00</PublishDate>
+  <Abstract/>
+  <CompanyAddress/>
+  <CompanyPhone/>
+  <CompanyFax/>
+  <CompanyEmail/>
+</CoverPageProperties>
+</file>
+
+<file path=customXml/item2.xml><?xml version="1.0" encoding="utf-8"?>
 <b:Sources xmlns:b="http://schemas.openxmlformats.org/officeDocument/2006/bibliography" xmlns="http://schemas.openxmlformats.org/officeDocument/2006/bibliography" SelectedStyle="\APA.XSL" StyleName="APA"/>
 </file>
 
 <file path=customXml/itemProps1.xml><?xml version="1.0" encoding="utf-8"?>
-<ds:datastoreItem xmlns:ds="http://schemas.openxmlformats.org/officeDocument/2006/customXml" ds:itemID="{436CCE0C-A7F4-4912-9B13-D08CBDE56AA3}">
+<ds:datastoreItem xmlns:ds="http://schemas.openxmlformats.org/officeDocument/2006/customXml" ds:itemID="{55AF091B-3C7A-41E3-B477-F2FDAA23CFDA}">
+  <ds:schemaRefs>
+    <ds:schemaRef ds:uri="http://schemas.microsoft.com/office/2006/coverPageProps"/>
+  </ds:schemaRefs>
+</ds:datastoreItem>
+</file>
+
+<file path=customXml/itemProps2.xml><?xml version="1.0" encoding="utf-8"?>
+<ds:datastoreItem xmlns:ds="http://schemas.openxmlformats.org/officeDocument/2006/customXml" ds:itemID="{0BAFEFEB-F13B-4A00-959C-99286F4C3FE7}">
   <ds:schemaRefs>
     <ds:schemaRef ds:uri="http://schemas.openxmlformats.org/officeDocument/2006/bibliography"/>
   </ds:schemaRefs>

</xml_diff>

<commit_message>
*) updated vht docs
</commit_message>
<xml_diff>
--- a/4th_sem/vt/murrent/VHT_Murrent.docx
+++ b/4th_sem/vt/murrent/VHT_Murrent.docx
@@ -1030,6 +1030,39 @@
     </w:p>
     <w:p>
       <w:pPr>
+        <w:pStyle w:val="ListParagraph"/>
+        <w:numPr>
+          <w:ilvl w:val="0"/>
+          <w:numId w:val="32"/>
+        </w:numPr>
+        <w:spacing w:after="0" w:line="240" w:lineRule="auto"/>
+        <w:rPr>
+          <w:rFonts w:ascii="MS Reference Sans Serif" w:hAnsi="MS Reference Sans Serif" w:cs="Arial"/>
+          <w:szCs w:val="28"/>
+          <w:lang w:val="de-AT" w:eastAsia="en-GB"/>
+        </w:rPr>
+      </w:pPr>
+      <w:r>
+        <w:rPr>
+          <w:rFonts w:ascii="MS Reference Sans Serif" w:hAnsi="MS Reference Sans Serif" w:cs="Arial"/>
+          <w:szCs w:val="28"/>
+          <w:lang w:val="de-AT" w:eastAsia="en-GB"/>
+        </w:rPr>
+        <w:t>Die Designer unterschätzen die Komplexität der Umsetzung der Wireframes</w:t>
+      </w:r>
+      <w:r>
+        <w:rPr>
+          <w:rFonts w:ascii="MS Reference Sans Serif" w:hAnsi="MS Reference Sans Serif" w:cs="Arial"/>
+          <w:szCs w:val="28"/>
+          <w:lang w:val="de-AT" w:eastAsia="en-GB"/>
+        </w:rPr>
+        <w:t>.</w:t>
+      </w:r>
+      <w:bookmarkStart w:id="0" w:name="_GoBack"/>
+      <w:bookmarkEnd w:id="0"/>
+    </w:p>
+    <w:p>
+      <w:pPr>
         <w:spacing w:after="0" w:line="240" w:lineRule="auto"/>
         <w:rPr>
           <w:rFonts w:ascii="MS Reference Sans Serif" w:hAnsi="MS Reference Sans Serif" w:cs="Arial"/>
@@ -1308,8 +1341,6 @@
         </w:rPr>
         <w:t>Höheres Budget für die Entwicklungsphase, um zusätzliche Entwickler einstellen</w:t>
       </w:r>
-      <w:bookmarkStart w:id="0" w:name="_GoBack"/>
-      <w:bookmarkEnd w:id="0"/>
     </w:p>
     <w:sectPr>
       <w:headerReference w:type="default" r:id="rId10"/>
@@ -5045,7 +5076,7 @@
   </w:compat>
   <w:rsids>
     <w:rsidRoot w:val="00C83C4C"/>
-    <w:rsid w:val="007C7B34"/>
+    <w:rsid w:val="00455672"/>
     <w:rsid w:val="00C83C4C"/>
   </w:rsids>
   <m:mathPr>
@@ -5838,7 +5869,7 @@
 </file>
 
 <file path=customXml/itemProps2.xml><?xml version="1.0" encoding="utf-8"?>
-<ds:datastoreItem xmlns:ds="http://schemas.openxmlformats.org/officeDocument/2006/customXml" ds:itemID="{0BAFEFEB-F13B-4A00-959C-99286F4C3FE7}">
+<ds:datastoreItem xmlns:ds="http://schemas.openxmlformats.org/officeDocument/2006/customXml" ds:itemID="{E36F6B05-D709-4A24-8BDF-A1F09A0DF47B}">
   <ds:schemaRefs>
     <ds:schemaRef ds:uri="http://schemas.openxmlformats.org/officeDocument/2006/bibliography"/>
   </ds:schemaRefs>

</xml_diff>